<commit_message>
Layout Änderungen in Dokumentation
</commit_message>
<xml_diff>
--- a/WordDocumente/Documentation-Gruppe3.docx
+++ b/WordDocumente/Documentation-Gruppe3.docx
@@ -1,45 +1,916 @@
 
 <file path=word/document.xml><?xml version="1.0" encoding="utf-8"?>
-<w:document xmlns:wpc="http://schemas.microsoft.com/office/word/2010/wordprocessingCanvas" xmlns:cx="http://schemas.microsoft.com/office/drawing/2014/chartex" xmlns:mc="http://schemas.openxmlformats.org/markup-compatibility/2006" xmlns:o="urn:schemas-microsoft-com:office:office" xmlns:r="http://schemas.openxmlformats.org/officeDocument/2006/relationships" xmlns:m="http://schemas.openxmlformats.org/officeDocument/2006/math" xmlns:v="urn:schemas-microsoft-com:vml" xmlns:wp14="http://schemas.microsoft.com/office/word/2010/wordprocessingDrawing" xmlns:wp="http://schemas.openxmlformats.org/drawingml/2006/wordprocessingDrawing" xmlns:w10="urn:schemas-microsoft-com:office:word" xmlns:w="http://schemas.openxmlformats.org/wordprocessingml/2006/main" xmlns:w14="http://schemas.microsoft.com/office/word/2010/wordml" xmlns:w15="http://schemas.microsoft.com/office/word/2012/wordml" xmlns:w16se="http://schemas.microsoft.com/office/word/2015/wordml/symex" xmlns:wpg="http://schemas.microsoft.com/office/word/2010/wordprocessingGroup" xmlns:wpi="http://schemas.microsoft.com/office/word/2010/wordprocessingInk" xmlns:wne="http://schemas.microsoft.com/office/word/2006/wordml" xmlns:wps="http://schemas.microsoft.com/office/word/2010/wordprocessingShape" mc:Ignorable="w14 w15 w16se wp14">
+<w:document xmlns:wpc="http://schemas.microsoft.com/office/word/2010/wordprocessingCanvas" xmlns:cx="http://schemas.microsoft.com/office/drawing/2014/chartex" xmlns:cx1="http://schemas.microsoft.com/office/drawing/2015/9/8/chartex" xmlns:cx2="http://schemas.microsoft.com/office/drawing/2015/10/21/chartex" xmlns:cx3="http://schemas.microsoft.com/office/drawing/2016/5/9/chartex" xmlns:cx4="http://schemas.microsoft.com/office/drawing/2016/5/10/chartex" xmlns:cx5="http://schemas.microsoft.com/office/drawing/2016/5/11/chartex" xmlns:cx6="http://schemas.microsoft.com/office/drawing/2016/5/12/chartex" xmlns:cx7="http://schemas.microsoft.com/office/drawing/2016/5/13/chartex" xmlns:cx8="http://schemas.microsoft.com/office/drawing/2016/5/14/chartex" xmlns:mc="http://schemas.openxmlformats.org/markup-compatibility/2006" xmlns:aink="http://schemas.microsoft.com/office/drawing/2016/ink" xmlns:am3d="http://schemas.microsoft.com/office/drawing/2017/model3d" xmlns:o="urn:schemas-microsoft-com:office:office" xmlns:r="http://schemas.openxmlformats.org/officeDocument/2006/relationships" xmlns:m="http://schemas.openxmlformats.org/officeDocument/2006/math" xmlns:v="urn:schemas-microsoft-com:vml" xmlns:wp14="http://schemas.microsoft.com/office/word/2010/wordprocessingDrawing" xmlns:wp="http://schemas.openxmlformats.org/drawingml/2006/wordprocessingDrawing" xmlns:w10="urn:schemas-microsoft-com:office:word" xmlns:w="http://schemas.openxmlformats.org/wordprocessingml/2006/main" xmlns:w14="http://schemas.microsoft.com/office/word/2010/wordml" xmlns:w15="http://schemas.microsoft.com/office/word/2012/wordml" xmlns:w16cex="http://schemas.microsoft.com/office/word/2018/wordml/cex" xmlns:w16cid="http://schemas.microsoft.com/office/word/2016/wordml/cid" xmlns:w16="http://schemas.microsoft.com/office/word/2018/wordml" xmlns:w16sdtdh="http://schemas.microsoft.com/office/word/2020/wordml/sdtdatahash" xmlns:w16se="http://schemas.microsoft.com/office/word/2015/wordml/symex" xmlns:wpg="http://schemas.microsoft.com/office/word/2010/wordprocessingGroup" xmlns:wpi="http://schemas.microsoft.com/office/word/2010/wordprocessingInk" xmlns:wne="http://schemas.microsoft.com/office/word/2006/wordml" xmlns:wps="http://schemas.microsoft.com/office/word/2010/wordprocessingShape" mc:Ignorable="w14 w15 w16se w16cid w16 w16cex w16sdtdh wp14">
   <w:body>
-    <w:p>
-      <w:proofErr w:type="spellStart"/>
-      <w:r>
-        <w:t>Documentation</w:t>
-      </w:r>
-      <w:proofErr w:type="spellEnd"/>
-    </w:p>
-    <w:p>
-      <w:r>
-        <w:t>Projekt Mediengestaltung Gruppe 3</w:t>
-      </w:r>
-    </w:p>
-    <w:p>
-      <w:r>
-        <w:t>Deckblatt</w:t>
-      </w:r>
-    </w:p>
+    <w:sdt>
+      <w:sdtPr>
+        <w:id w:val="-1967882625"/>
+        <w:docPartObj>
+          <w:docPartGallery w:val="Cover Pages"/>
+          <w:docPartUnique/>
+        </w:docPartObj>
+      </w:sdtPr>
+      <w:sdtContent>
+        <w:p>
+          <w:r>
+            <w:rPr>
+              <w:noProof/>
+            </w:rPr>
+            <mc:AlternateContent>
+              <mc:Choice Requires="wpg">
+                <w:drawing>
+                  <wp:anchor distT="0" distB="0" distL="114300" distR="114300" simplePos="0" relativeHeight="251659264" behindDoc="1" locked="0" layoutInCell="1" allowOverlap="1" wp14:anchorId="4933ECBC" wp14:editId="680DB8D8">
+                    <wp:simplePos x="0" y="0"/>
+                    <wp:positionH relativeFrom="page">
+                      <wp:align>center</wp:align>
+                    </wp:positionH>
+                    <wp:positionV relativeFrom="page">
+                      <wp:align>center</wp:align>
+                    </wp:positionV>
+                    <wp:extent cx="6852920" cy="9142730"/>
+                    <wp:effectExtent l="0" t="0" r="2540" b="133985"/>
+                    <wp:wrapNone/>
+                    <wp:docPr id="119" name="Gruppe 119"/>
+                    <wp:cNvGraphicFramePr/>
+                    <a:graphic xmlns:a="http://schemas.openxmlformats.org/drawingml/2006/main">
+                      <a:graphicData uri="http://schemas.microsoft.com/office/word/2010/wordprocessingGroup">
+                        <wpg:wgp>
+                          <wpg:cNvGrpSpPr/>
+                          <wpg:grpSpPr>
+                            <a:xfrm>
+                              <a:off x="0" y="0"/>
+                              <a:ext cx="6858000" cy="9271750"/>
+                              <a:chOff x="0" y="0"/>
+                              <a:chExt cx="6858000" cy="9271750"/>
+                            </a:xfrm>
+                          </wpg:grpSpPr>
+                          <wps:wsp>
+                            <wps:cNvPr id="120" name="Rechteck 120"/>
+                            <wps:cNvSpPr/>
+                            <wps:spPr>
+                              <a:xfrm>
+                                <a:off x="0" y="7315200"/>
+                                <a:ext cx="6858000" cy="143182"/>
+                              </a:xfrm>
+                              <a:prstGeom prst="rect">
+                                <a:avLst/>
+                              </a:prstGeom>
+                              <a:solidFill>
+                                <a:schemeClr val="accent1"/>
+                              </a:solidFill>
+                              <a:ln>
+                                <a:noFill/>
+                              </a:ln>
+                            </wps:spPr>
+                            <wps:style>
+                              <a:lnRef idx="2">
+                                <a:schemeClr val="accent1">
+                                  <a:shade val="50000"/>
+                                </a:schemeClr>
+                              </a:lnRef>
+                              <a:fillRef idx="1">
+                                <a:schemeClr val="accent1"/>
+                              </a:fillRef>
+                              <a:effectRef idx="0">
+                                <a:schemeClr val="accent1"/>
+                              </a:effectRef>
+                              <a:fontRef idx="minor">
+                                <a:schemeClr val="lt1"/>
+                              </a:fontRef>
+                            </wps:style>
+                            <wps:bodyPr rot="0" spcFirstLastPara="0" vertOverflow="overflow" horzOverflow="overflow" vert="horz" wrap="square" lIns="91440" tIns="45720" rIns="91440" bIns="45720" numCol="1" spcCol="0" rtlCol="0" fromWordArt="0" anchor="ctr" anchorCtr="0" forceAA="0" compatLnSpc="1">
+                              <a:prstTxWarp prst="textNoShape">
+                                <a:avLst/>
+                              </a:prstTxWarp>
+                              <a:noAutofit/>
+                            </wps:bodyPr>
+                          </wps:wsp>
+                          <wps:wsp>
+                            <wps:cNvPr id="121" name="Rechteck 121"/>
+                            <wps:cNvSpPr/>
+                            <wps:spPr>
+                              <a:xfrm>
+                                <a:off x="0" y="7439025"/>
+                                <a:ext cx="6858000" cy="1832725"/>
+                              </a:xfrm>
+                              <a:prstGeom prst="rect">
+                                <a:avLst/>
+                              </a:prstGeom>
+                              <a:solidFill>
+                                <a:schemeClr val="accent2"/>
+                              </a:solidFill>
+                              <a:ln>
+                                <a:noFill/>
+                              </a:ln>
+                            </wps:spPr>
+                            <wps:style>
+                              <a:lnRef idx="2">
+                                <a:schemeClr val="accent1">
+                                  <a:shade val="50000"/>
+                                </a:schemeClr>
+                              </a:lnRef>
+                              <a:fillRef idx="1">
+                                <a:schemeClr val="accent1"/>
+                              </a:fillRef>
+                              <a:effectRef idx="0">
+                                <a:schemeClr val="accent1"/>
+                              </a:effectRef>
+                              <a:fontRef idx="minor">
+                                <a:schemeClr val="lt1"/>
+                              </a:fontRef>
+                            </wps:style>
+                            <wps:txbx>
+                              <w:txbxContent>
+                                <w:p>
+                                  <w:pPr>
+                                    <w:pStyle w:val="KeinLeerraum"/>
+                                    <w:rPr>
+                                      <w:color w:val="FFFFFF" w:themeColor="background1"/>
+                                      <w:sz w:val="32"/>
+                                      <w:szCs w:val="32"/>
+                                    </w:rPr>
+                                  </w:pPr>
+                                  <w:sdt>
+                                    <w:sdtPr>
+                                      <w:rPr>
+                                        <w:color w:val="FFFFFF" w:themeColor="background1"/>
+                                        <w:sz w:val="32"/>
+                                        <w:szCs w:val="32"/>
+                                      </w:rPr>
+                                      <w:alias w:val="Autor"/>
+                                      <w:tag w:val=""/>
+                                      <w:id w:val="884141857"/>
+                                      <w:dataBinding w:prefixMappings="xmlns:ns0='http://purl.org/dc/elements/1.1/' xmlns:ns1='http://schemas.openxmlformats.org/package/2006/metadata/core-properties' " w:xpath="/ns1:coreProperties[1]/ns0:creator[1]" w:storeItemID="{6C3C8BC8-F283-45AE-878A-BAB7291924A1}"/>
+                                      <w:text/>
+                                    </w:sdtPr>
+                                    <w:sdtContent>
+                                      <w:r>
+                                        <w:rPr>
+                                          <w:color w:val="FFFFFF" w:themeColor="background1"/>
+                                          <w:sz w:val="32"/>
+                                          <w:szCs w:val="32"/>
+                                        </w:rPr>
+                                        <w:t xml:space="preserve">Andreas Schwörer, </w:t>
+                                      </w:r>
+                                    </w:sdtContent>
+                                  </w:sdt>
+                                  <w:r>
+                                    <w:rPr>
+                                      <w:rFonts w:eastAsiaTheme="minorHAnsi"/>
+                                      <w:lang w:eastAsia="en-US"/>
+                                    </w:rPr>
+                                    <w:t xml:space="preserve"> </w:t>
+                                  </w:r>
+                                  <w:proofErr w:type="spellStart"/>
+                                  <w:r>
+                                    <w:rPr>
+                                      <w:color w:val="FFFFFF" w:themeColor="background1"/>
+                                      <w:sz w:val="32"/>
+                                      <w:szCs w:val="32"/>
+                                    </w:rPr>
+                                    <w:t>Glykeria</w:t>
+                                  </w:r>
+                                  <w:proofErr w:type="spellEnd"/>
+                                  <w:r>
+                                    <w:rPr>
+                                      <w:color w:val="FFFFFF" w:themeColor="background1"/>
+                                      <w:sz w:val="32"/>
+                                      <w:szCs w:val="32"/>
+                                    </w:rPr>
+                                    <w:t xml:space="preserve"> </w:t>
+                                  </w:r>
+                                  <w:proofErr w:type="spellStart"/>
+                                  <w:r>
+                                    <w:rPr>
+                                      <w:color w:val="FFFFFF" w:themeColor="background1"/>
+                                      <w:sz w:val="32"/>
+                                      <w:szCs w:val="32"/>
+                                    </w:rPr>
+                                    <w:t>Koutsianou</w:t>
+                                  </w:r>
+                                  <w:proofErr w:type="spellEnd"/>
+                                  <w:r>
+                                    <w:rPr>
+                                      <w:color w:val="FFFFFF" w:themeColor="background1"/>
+                                      <w:sz w:val="32"/>
+                                      <w:szCs w:val="32"/>
+                                    </w:rPr>
+                                    <w:t>, Rudolf Baun</w:t>
+                                  </w:r>
+                                </w:p>
+                                <w:p>
+                                  <w:pPr>
+                                    <w:pStyle w:val="KeinLeerraum"/>
+                                    <w:rPr>
+                                      <w:caps/>
+                                      <w:color w:val="FFFFFF" w:themeColor="background1"/>
+                                    </w:rPr>
+                                  </w:pPr>
+                                  <w:sdt>
+                                    <w:sdtPr>
+                                      <w:rPr>
+                                        <w:caps/>
+                                        <w:color w:val="FFFFFF" w:themeColor="background1"/>
+                                      </w:rPr>
+                                      <w:alias w:val="Firma"/>
+                                      <w:tag w:val=""/>
+                                      <w:id w:val="922067218"/>
+                                      <w:dataBinding w:prefixMappings="xmlns:ns0='http://schemas.openxmlformats.org/officeDocument/2006/extended-properties' " w:xpath="/ns0:Properties[1]/ns0:Company[1]" w:storeItemID="{6668398D-A668-4E3E-A5EB-62B293D839F1}"/>
+                                      <w:text/>
+                                    </w:sdtPr>
+                                    <w:sdtContent>
+                                      <w:r>
+                                        <w:rPr>
+                                          <w:caps/>
+                                          <w:color w:val="FFFFFF" w:themeColor="background1"/>
+                                        </w:rPr>
+                                        <w:t>HS Esslingen</w:t>
+                                      </w:r>
+                                    </w:sdtContent>
+                                  </w:sdt>
+                                  <w:r>
+                                    <w:rPr>
+                                      <w:caps/>
+                                      <w:color w:val="FFFFFF" w:themeColor="background1"/>
+                                    </w:rPr>
+                                    <w:t xml:space="preserve"> | </w:t>
+                                  </w:r>
+                                  <w:sdt>
+                                    <w:sdtPr>
+                                      <w:rPr>
+                                        <w:caps/>
+                                        <w:color w:val="FFFFFF" w:themeColor="background1"/>
+                                      </w:rPr>
+                                      <w:alias w:val="Adresse"/>
+                                      <w:tag w:val=""/>
+                                      <w:id w:val="2113163453"/>
+                                      <w:showingPlcHdr/>
+                                      <w:dataBinding w:prefixMappings="xmlns:ns0='http://schemas.microsoft.com/office/2006/coverPageProps' " w:xpath="/ns0:CoverPageProperties[1]/ns0:CompanyAddress[1]" w:storeItemID="{55AF091B-3C7A-41E3-B477-F2FDAA23CFDA}"/>
+                                      <w:text/>
+                                    </w:sdtPr>
+                                    <w:sdtContent>
+                                      <w:r>
+                                        <w:rPr>
+                                          <w:caps/>
+                                          <w:color w:val="FFFFFF" w:themeColor="background1"/>
+                                        </w:rPr>
+                                        <w:t>[Firmenadresse]</w:t>
+                                      </w:r>
+                                    </w:sdtContent>
+                                  </w:sdt>
+                                </w:p>
+                              </w:txbxContent>
+                            </wps:txbx>
+                            <wps:bodyPr rot="0" spcFirstLastPara="0" vertOverflow="overflow" horzOverflow="overflow" vert="horz" wrap="square" lIns="457200" tIns="182880" rIns="457200" bIns="457200" numCol="1" spcCol="0" rtlCol="0" fromWordArt="0" anchor="b" anchorCtr="0" forceAA="0" compatLnSpc="1">
+                              <a:prstTxWarp prst="textNoShape">
+                                <a:avLst/>
+                              </a:prstTxWarp>
+                              <a:noAutofit/>
+                            </wps:bodyPr>
+                          </wps:wsp>
+                          <wps:wsp>
+                            <wps:cNvPr id="122" name="Textfeld 122"/>
+                            <wps:cNvSpPr txBox="1"/>
+                            <wps:spPr>
+                              <a:xfrm>
+                                <a:off x="0" y="0"/>
+                                <a:ext cx="6858000" cy="7315200"/>
+                              </a:xfrm>
+                              <a:prstGeom prst="rect">
+                                <a:avLst/>
+                              </a:prstGeom>
+                              <a:noFill/>
+                              <a:ln w="6350">
+                                <a:noFill/>
+                              </a:ln>
+                              <a:effectLst/>
+                            </wps:spPr>
+                            <wps:style>
+                              <a:lnRef idx="0">
+                                <a:schemeClr val="accent1"/>
+                              </a:lnRef>
+                              <a:fillRef idx="0">
+                                <a:schemeClr val="accent1"/>
+                              </a:fillRef>
+                              <a:effectRef idx="0">
+                                <a:schemeClr val="accent1"/>
+                              </a:effectRef>
+                              <a:fontRef idx="minor">
+                                <a:schemeClr val="dk1"/>
+                              </a:fontRef>
+                            </wps:style>
+                            <wps:txbx>
+                              <w:txbxContent>
+                                <w:sdt>
+                                  <w:sdtPr>
+                                    <w:rPr>
+                                      <w:rStyle w:val="TitelZchn"/>
+                                    </w:rPr>
+                                    <w:alias w:val="Titel"/>
+                                    <w:tag w:val=""/>
+                                    <w:id w:val="-1476986296"/>
+                                    <w:dataBinding w:prefixMappings="xmlns:ns0='http://purl.org/dc/elements/1.1/' xmlns:ns1='http://schemas.openxmlformats.org/package/2006/metadata/core-properties' " w:xpath="/ns1:coreProperties[1]/ns0:title[1]" w:storeItemID="{6C3C8BC8-F283-45AE-878A-BAB7291924A1}"/>
+                                    <w:text/>
+                                  </w:sdtPr>
+                                  <w:sdtContent>
+                                    <w:p>
+                                      <w:pPr>
+                                        <w:pStyle w:val="KeinLeerraum"/>
+                                        <w:pBdr>
+                                          <w:bottom w:val="single" w:sz="6" w:space="4" w:color="7F7F7F" w:themeColor="text1" w:themeTint="80"/>
+                                        </w:pBdr>
+                                        <w:rPr>
+                                          <w:rStyle w:val="TitelZchn"/>
+                                        </w:rPr>
+                                      </w:pPr>
+                                      <w:proofErr w:type="spellStart"/>
+                                      <w:r>
+                                        <w:rPr>
+                                          <w:rStyle w:val="TitelZchn"/>
+                                        </w:rPr>
+                                        <w:t>Documentation</w:t>
+                                      </w:r>
+                                      <w:proofErr w:type="spellEnd"/>
+                                    </w:p>
+                                  </w:sdtContent>
+                                </w:sdt>
+                                <w:sdt>
+                                  <w:sdtPr>
+                                    <w:rPr>
+                                      <w:caps/>
+                                      <w:color w:val="44546A" w:themeColor="text2"/>
+                                      <w:sz w:val="36"/>
+                                      <w:szCs w:val="36"/>
+                                    </w:rPr>
+                                    <w:alias w:val="Untertitel"/>
+                                    <w:tag w:val=""/>
+                                    <w:id w:val="157346227"/>
+                                    <w:dataBinding w:prefixMappings="xmlns:ns0='http://purl.org/dc/elements/1.1/' xmlns:ns1='http://schemas.openxmlformats.org/package/2006/metadata/core-properties' " w:xpath="/ns1:coreProperties[1]/ns0:subject[1]" w:storeItemID="{6C3C8BC8-F283-45AE-878A-BAB7291924A1}"/>
+                                    <w:text/>
+                                  </w:sdtPr>
+                                  <w:sdtContent>
+                                    <w:p>
+                                      <w:pPr>
+                                        <w:pStyle w:val="KeinLeerraum"/>
+                                        <w:spacing w:before="240"/>
+                                        <w:rPr>
+                                          <w:caps/>
+                                          <w:color w:val="44546A" w:themeColor="text2"/>
+                                          <w:sz w:val="36"/>
+                                          <w:szCs w:val="36"/>
+                                        </w:rPr>
+                                      </w:pPr>
+                                      <w:r>
+                                        <w:rPr>
+                                          <w:caps/>
+                                          <w:color w:val="44546A" w:themeColor="text2"/>
+                                          <w:sz w:val="36"/>
+                                          <w:szCs w:val="36"/>
+                                        </w:rPr>
+                                        <w:t>Projekt Mediengestaltung Gruppe 3</w:t>
+                                      </w:r>
+                                    </w:p>
+                                  </w:sdtContent>
+                                </w:sdt>
+                              </w:txbxContent>
+                            </wps:txbx>
+                            <wps:bodyPr rot="0" spcFirstLastPara="0" vertOverflow="overflow" horzOverflow="overflow" vert="horz" wrap="square" lIns="457200" tIns="457200" rIns="457200" bIns="457200" numCol="1" spcCol="0" rtlCol="0" fromWordArt="0" anchor="ctr" anchorCtr="0" forceAA="0" compatLnSpc="1">
+                              <a:prstTxWarp prst="textNoShape">
+                                <a:avLst/>
+                              </a:prstTxWarp>
+                              <a:noAutofit/>
+                            </wps:bodyPr>
+                          </wps:wsp>
+                        </wpg:wgp>
+                      </a:graphicData>
+                    </a:graphic>
+                    <wp14:sizeRelH relativeFrom="page">
+                      <wp14:pctWidth>88200</wp14:pctWidth>
+                    </wp14:sizeRelH>
+                    <wp14:sizeRelV relativeFrom="page">
+                      <wp14:pctHeight>90900</wp14:pctHeight>
+                    </wp14:sizeRelV>
+                  </wp:anchor>
+                </w:drawing>
+              </mc:Choice>
+              <mc:Fallback>
+                <w:pict>
+                  <v:group w14:anchorId="4933ECBC" id="Gruppe 119" o:spid="_x0000_s1026" style="position:absolute;margin-left:0;margin-top:0;width:539.6pt;height:719.9pt;z-index:-251657216;mso-width-percent:882;mso-height-percent:909;mso-position-horizontal:center;mso-position-horizontal-relative:page;mso-position-vertical:center;mso-position-vertical-relative:page;mso-width-percent:882;mso-height-percent:909" coordsize="68580,92717" o:gfxdata="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">
+                    <v:rect id="Rechteck 120" o:spid="_x0000_s1027" style="position:absolute;top:73152;width:68580;height:1431;visibility:visible;mso-wrap-style:square;v-text-anchor:middle" o:gfxdata="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" fillcolor="#4472c4 [3204]" stroked="f" strokeweight="1pt"/>
+                    <v:rect id="Rechteck 121" o:spid="_x0000_s1028" style="position:absolute;top:74390;width:68580;height:18327;visibility:visible;mso-wrap-style:square;v-text-anchor:bottom" o:gfxdata="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" fillcolor="#ed7d31 [3205]" stroked="f" strokeweight="1pt">
+                      <v:textbox inset="36pt,14.4pt,36pt,36pt">
+                        <w:txbxContent>
+                          <w:p>
+                            <w:pPr>
+                              <w:pStyle w:val="KeinLeerraum"/>
+                              <w:rPr>
+                                <w:color w:val="FFFFFF" w:themeColor="background1"/>
+                                <w:sz w:val="32"/>
+                                <w:szCs w:val="32"/>
+                              </w:rPr>
+                            </w:pPr>
+                            <w:sdt>
+                              <w:sdtPr>
+                                <w:rPr>
+                                  <w:color w:val="FFFFFF" w:themeColor="background1"/>
+                                  <w:sz w:val="32"/>
+                                  <w:szCs w:val="32"/>
+                                </w:rPr>
+                                <w:alias w:val="Autor"/>
+                                <w:tag w:val=""/>
+                                <w:id w:val="884141857"/>
+                                <w:dataBinding w:prefixMappings="xmlns:ns0='http://purl.org/dc/elements/1.1/' xmlns:ns1='http://schemas.openxmlformats.org/package/2006/metadata/core-properties' " w:xpath="/ns1:coreProperties[1]/ns0:creator[1]" w:storeItemID="{6C3C8BC8-F283-45AE-878A-BAB7291924A1}"/>
+                                <w:text/>
+                              </w:sdtPr>
+                              <w:sdtContent>
+                                <w:r>
+                                  <w:rPr>
+                                    <w:color w:val="FFFFFF" w:themeColor="background1"/>
+                                    <w:sz w:val="32"/>
+                                    <w:szCs w:val="32"/>
+                                  </w:rPr>
+                                  <w:t xml:space="preserve">Andreas Schwörer, </w:t>
+                                </w:r>
+                              </w:sdtContent>
+                            </w:sdt>
+                            <w:r>
+                              <w:rPr>
+                                <w:rFonts w:eastAsiaTheme="minorHAnsi"/>
+                                <w:lang w:eastAsia="en-US"/>
+                              </w:rPr>
+                              <w:t xml:space="preserve"> </w:t>
+                            </w:r>
+                            <w:proofErr w:type="spellStart"/>
+                            <w:r>
+                              <w:rPr>
+                                <w:color w:val="FFFFFF" w:themeColor="background1"/>
+                                <w:sz w:val="32"/>
+                                <w:szCs w:val="32"/>
+                              </w:rPr>
+                              <w:t>Glykeria</w:t>
+                            </w:r>
+                            <w:proofErr w:type="spellEnd"/>
+                            <w:r>
+                              <w:rPr>
+                                <w:color w:val="FFFFFF" w:themeColor="background1"/>
+                                <w:sz w:val="32"/>
+                                <w:szCs w:val="32"/>
+                              </w:rPr>
+                              <w:t xml:space="preserve"> </w:t>
+                            </w:r>
+                            <w:proofErr w:type="spellStart"/>
+                            <w:r>
+                              <w:rPr>
+                                <w:color w:val="FFFFFF" w:themeColor="background1"/>
+                                <w:sz w:val="32"/>
+                                <w:szCs w:val="32"/>
+                              </w:rPr>
+                              <w:t>Koutsianou</w:t>
+                            </w:r>
+                            <w:proofErr w:type="spellEnd"/>
+                            <w:r>
+                              <w:rPr>
+                                <w:color w:val="FFFFFF" w:themeColor="background1"/>
+                                <w:sz w:val="32"/>
+                                <w:szCs w:val="32"/>
+                              </w:rPr>
+                              <w:t>, Rudolf Baun</w:t>
+                            </w:r>
+                          </w:p>
+                          <w:p>
+                            <w:pPr>
+                              <w:pStyle w:val="KeinLeerraum"/>
+                              <w:rPr>
+                                <w:caps/>
+                                <w:color w:val="FFFFFF" w:themeColor="background1"/>
+                              </w:rPr>
+                            </w:pPr>
+                            <w:sdt>
+                              <w:sdtPr>
+                                <w:rPr>
+                                  <w:caps/>
+                                  <w:color w:val="FFFFFF" w:themeColor="background1"/>
+                                </w:rPr>
+                                <w:alias w:val="Firma"/>
+                                <w:tag w:val=""/>
+                                <w:id w:val="922067218"/>
+                                <w:dataBinding w:prefixMappings="xmlns:ns0='http://schemas.openxmlformats.org/officeDocument/2006/extended-properties' " w:xpath="/ns0:Properties[1]/ns0:Company[1]" w:storeItemID="{6668398D-A668-4E3E-A5EB-62B293D839F1}"/>
+                                <w:text/>
+                              </w:sdtPr>
+                              <w:sdtContent>
+                                <w:r>
+                                  <w:rPr>
+                                    <w:caps/>
+                                    <w:color w:val="FFFFFF" w:themeColor="background1"/>
+                                  </w:rPr>
+                                  <w:t>HS Esslingen</w:t>
+                                </w:r>
+                              </w:sdtContent>
+                            </w:sdt>
+                            <w:r>
+                              <w:rPr>
+                                <w:caps/>
+                                <w:color w:val="FFFFFF" w:themeColor="background1"/>
+                              </w:rPr>
+                              <w:t xml:space="preserve"> | </w:t>
+                            </w:r>
+                            <w:sdt>
+                              <w:sdtPr>
+                                <w:rPr>
+                                  <w:caps/>
+                                  <w:color w:val="FFFFFF" w:themeColor="background1"/>
+                                </w:rPr>
+                                <w:alias w:val="Adresse"/>
+                                <w:tag w:val=""/>
+                                <w:id w:val="2113163453"/>
+                                <w:showingPlcHdr/>
+                                <w:dataBinding w:prefixMappings="xmlns:ns0='http://schemas.microsoft.com/office/2006/coverPageProps' " w:xpath="/ns0:CoverPageProperties[1]/ns0:CompanyAddress[1]" w:storeItemID="{55AF091B-3C7A-41E3-B477-F2FDAA23CFDA}"/>
+                                <w:text/>
+                              </w:sdtPr>
+                              <w:sdtContent>
+                                <w:r>
+                                  <w:rPr>
+                                    <w:caps/>
+                                    <w:color w:val="FFFFFF" w:themeColor="background1"/>
+                                  </w:rPr>
+                                  <w:t>[Firmenadresse]</w:t>
+                                </w:r>
+                              </w:sdtContent>
+                            </w:sdt>
+                          </w:p>
+                        </w:txbxContent>
+                      </v:textbox>
+                    </v:rect>
+                    <v:shapetype id="_x0000_t202" coordsize="21600,21600" o:spt="202" path="m,l,21600r21600,l21600,xe">
+                      <v:stroke joinstyle="miter"/>
+                      <v:path gradientshapeok="t" o:connecttype="rect"/>
+                    </v:shapetype>
+                    <v:shape id="Textfeld 122" o:spid="_x0000_s1029" type="#_x0000_t202" style="position:absolute;width:68580;height:73152;visibility:visible;mso-wrap-style:square;v-text-anchor:middle" o:gfxdata="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" filled="f" stroked="f" strokeweight=".5pt">
+                      <v:textbox inset="36pt,36pt,36pt,36pt">
+                        <w:txbxContent>
+                          <w:sdt>
+                            <w:sdtPr>
+                              <w:rPr>
+                                <w:rStyle w:val="TitelZchn"/>
+                              </w:rPr>
+                              <w:alias w:val="Titel"/>
+                              <w:tag w:val=""/>
+                              <w:id w:val="-1476986296"/>
+                              <w:dataBinding w:prefixMappings="xmlns:ns0='http://purl.org/dc/elements/1.1/' xmlns:ns1='http://schemas.openxmlformats.org/package/2006/metadata/core-properties' " w:xpath="/ns1:coreProperties[1]/ns0:title[1]" w:storeItemID="{6C3C8BC8-F283-45AE-878A-BAB7291924A1}"/>
+                              <w:text/>
+                            </w:sdtPr>
+                            <w:sdtContent>
+                              <w:p>
+                                <w:pPr>
+                                  <w:pStyle w:val="KeinLeerraum"/>
+                                  <w:pBdr>
+                                    <w:bottom w:val="single" w:sz="6" w:space="4" w:color="7F7F7F" w:themeColor="text1" w:themeTint="80"/>
+                                  </w:pBdr>
+                                  <w:rPr>
+                                    <w:rStyle w:val="TitelZchn"/>
+                                  </w:rPr>
+                                </w:pPr>
+                                <w:proofErr w:type="spellStart"/>
+                                <w:r>
+                                  <w:rPr>
+                                    <w:rStyle w:val="TitelZchn"/>
+                                  </w:rPr>
+                                  <w:t>Documentation</w:t>
+                                </w:r>
+                                <w:proofErr w:type="spellEnd"/>
+                              </w:p>
+                            </w:sdtContent>
+                          </w:sdt>
+                          <w:sdt>
+                            <w:sdtPr>
+                              <w:rPr>
+                                <w:caps/>
+                                <w:color w:val="44546A" w:themeColor="text2"/>
+                                <w:sz w:val="36"/>
+                                <w:szCs w:val="36"/>
+                              </w:rPr>
+                              <w:alias w:val="Untertitel"/>
+                              <w:tag w:val=""/>
+                              <w:id w:val="157346227"/>
+                              <w:dataBinding w:prefixMappings="xmlns:ns0='http://purl.org/dc/elements/1.1/' xmlns:ns1='http://schemas.openxmlformats.org/package/2006/metadata/core-properties' " w:xpath="/ns1:coreProperties[1]/ns0:subject[1]" w:storeItemID="{6C3C8BC8-F283-45AE-878A-BAB7291924A1}"/>
+                              <w:text/>
+                            </w:sdtPr>
+                            <w:sdtContent>
+                              <w:p>
+                                <w:pPr>
+                                  <w:pStyle w:val="KeinLeerraum"/>
+                                  <w:spacing w:before="240"/>
+                                  <w:rPr>
+                                    <w:caps/>
+                                    <w:color w:val="44546A" w:themeColor="text2"/>
+                                    <w:sz w:val="36"/>
+                                    <w:szCs w:val="36"/>
+                                  </w:rPr>
+                                </w:pPr>
+                                <w:r>
+                                  <w:rPr>
+                                    <w:caps/>
+                                    <w:color w:val="44546A" w:themeColor="text2"/>
+                                    <w:sz w:val="36"/>
+                                    <w:szCs w:val="36"/>
+                                  </w:rPr>
+                                  <w:t>Projekt Mediengestaltung Gruppe 3</w:t>
+                                </w:r>
+                              </w:p>
+                            </w:sdtContent>
+                          </w:sdt>
+                        </w:txbxContent>
+                      </v:textbox>
+                    </v:shape>
+                    <w10:wrap anchorx="page" anchory="page"/>
+                  </v:group>
+                </w:pict>
+              </mc:Fallback>
+            </mc:AlternateContent>
+          </w:r>
+        </w:p>
+        <w:p>
+          <w:r>
+            <w:br w:type="page"/>
+          </w:r>
+        </w:p>
+      </w:sdtContent>
+    </w:sdt>
+    <w:sdt>
+      <w:sdtPr>
+        <w:id w:val="-441077930"/>
+        <w:docPartObj>
+          <w:docPartGallery w:val="Table of Contents"/>
+          <w:docPartUnique/>
+        </w:docPartObj>
+      </w:sdtPr>
+      <w:sdtEndPr>
+        <w:rPr>
+          <w:rFonts w:asciiTheme="minorHAnsi" w:eastAsiaTheme="minorHAnsi" w:hAnsiTheme="minorHAnsi" w:cstheme="minorBidi"/>
+          <w:b/>
+          <w:bCs/>
+          <w:color w:val="auto"/>
+          <w:sz w:val="22"/>
+          <w:szCs w:val="22"/>
+          <w:lang w:eastAsia="en-US"/>
+        </w:rPr>
+      </w:sdtEndPr>
+      <w:sdtContent>
+        <w:p>
+          <w:pPr>
+            <w:pStyle w:val="Inhaltsverzeichnisberschrift"/>
+          </w:pPr>
+          <w:r>
+            <w:t>Inhalt</w:t>
+          </w:r>
+        </w:p>
+        <w:p>
+          <w:pPr>
+            <w:pStyle w:val="Verzeichnis1"/>
+            <w:tabs>
+              <w:tab w:val="right" w:leader="dot" w:pos="9062"/>
+            </w:tabs>
+            <w:rPr>
+              <w:rFonts w:eastAsiaTheme="minorEastAsia"/>
+              <w:noProof/>
+              <w:lang w:eastAsia="de-DE"/>
+            </w:rPr>
+          </w:pPr>
+          <w:r>
+            <w:fldChar w:fldCharType="begin"/>
+          </w:r>
+          <w:r>
+            <w:instrText xml:space="preserve"> TOC \o "1-3" \h \z \u </w:instrText>
+          </w:r>
+          <w:r>
+            <w:fldChar w:fldCharType="separate"/>
+          </w:r>
+          <w:hyperlink w:anchor="_Toc86240329" w:history="1">
+            <w:r>
+              <w:rPr>
+                <w:rStyle w:val="Hyperlink"/>
+                <w:noProof/>
+              </w:rPr>
+              <w:t>Aufgabe 1: Challenge</w:t>
+            </w:r>
+            <w:r>
+              <w:rPr>
+                <w:noProof/>
+                <w:webHidden/>
+              </w:rPr>
+              <w:tab/>
+            </w:r>
+            <w:r>
+              <w:rPr>
+                <w:noProof/>
+                <w:webHidden/>
+              </w:rPr>
+              <w:fldChar w:fldCharType="begin"/>
+            </w:r>
+            <w:r>
+              <w:rPr>
+                <w:noProof/>
+                <w:webHidden/>
+              </w:rPr>
+              <w:instrText xml:space="preserve"> PAGEREF _Toc86240329 \h </w:instrText>
+            </w:r>
+            <w:r>
+              <w:rPr>
+                <w:noProof/>
+                <w:webHidden/>
+              </w:rPr>
+            </w:r>
+            <w:r>
+              <w:rPr>
+                <w:noProof/>
+                <w:webHidden/>
+              </w:rPr>
+              <w:fldChar w:fldCharType="separate"/>
+            </w:r>
+            <w:r>
+              <w:rPr>
+                <w:noProof/>
+                <w:webHidden/>
+              </w:rPr>
+              <w:t>2</w:t>
+            </w:r>
+            <w:r>
+              <w:rPr>
+                <w:noProof/>
+                <w:webHidden/>
+              </w:rPr>
+              <w:fldChar w:fldCharType="end"/>
+            </w:r>
+          </w:hyperlink>
+        </w:p>
+        <w:p>
+          <w:pPr>
+            <w:pStyle w:val="Verzeichnis1"/>
+            <w:tabs>
+              <w:tab w:val="right" w:leader="dot" w:pos="9062"/>
+            </w:tabs>
+            <w:rPr>
+              <w:rFonts w:eastAsiaTheme="minorEastAsia"/>
+              <w:noProof/>
+              <w:lang w:eastAsia="de-DE"/>
+            </w:rPr>
+          </w:pPr>
+          <w:hyperlink w:anchor="_Toc86240330" w:history="1">
+            <w:r>
+              <w:rPr>
+                <w:rStyle w:val="Hyperlink"/>
+                <w:noProof/>
+                <w:lang w:eastAsia="de-DE"/>
+              </w:rPr>
+              <w:t>Aufgabe 2: Proto-Persona</w:t>
+            </w:r>
+            <w:r>
+              <w:rPr>
+                <w:noProof/>
+                <w:webHidden/>
+              </w:rPr>
+              <w:tab/>
+            </w:r>
+            <w:r>
+              <w:rPr>
+                <w:noProof/>
+                <w:webHidden/>
+              </w:rPr>
+              <w:fldChar w:fldCharType="begin"/>
+            </w:r>
+            <w:r>
+              <w:rPr>
+                <w:noProof/>
+                <w:webHidden/>
+              </w:rPr>
+              <w:instrText xml:space="preserve"> PAGEREF _Toc86240330 \h </w:instrText>
+            </w:r>
+            <w:r>
+              <w:rPr>
+                <w:noProof/>
+                <w:webHidden/>
+              </w:rPr>
+            </w:r>
+            <w:r>
+              <w:rPr>
+                <w:noProof/>
+                <w:webHidden/>
+              </w:rPr>
+              <w:fldChar w:fldCharType="separate"/>
+            </w:r>
+            <w:r>
+              <w:rPr>
+                <w:noProof/>
+                <w:webHidden/>
+              </w:rPr>
+              <w:t>4</w:t>
+            </w:r>
+            <w:r>
+              <w:rPr>
+                <w:noProof/>
+                <w:webHidden/>
+              </w:rPr>
+              <w:fldChar w:fldCharType="end"/>
+            </w:r>
+          </w:hyperlink>
+        </w:p>
+        <w:p>
+          <w:pPr>
+            <w:pStyle w:val="Verzeichnis1"/>
+            <w:tabs>
+              <w:tab w:val="right" w:leader="dot" w:pos="9062"/>
+            </w:tabs>
+            <w:rPr>
+              <w:rFonts w:eastAsiaTheme="minorEastAsia"/>
+              <w:noProof/>
+              <w:lang w:eastAsia="de-DE"/>
+            </w:rPr>
+          </w:pPr>
+          <w:hyperlink w:anchor="_Toc86240331" w:history="1">
+            <w:r>
+              <w:rPr>
+                <w:rStyle w:val="Hyperlink"/>
+                <w:noProof/>
+                <w:lang w:eastAsia="de-DE"/>
+              </w:rPr>
+              <w:t>Aufgabe 3: Discovery Interviews</w:t>
+            </w:r>
+            <w:r>
+              <w:rPr>
+                <w:noProof/>
+                <w:webHidden/>
+              </w:rPr>
+              <w:tab/>
+            </w:r>
+            <w:r>
+              <w:rPr>
+                <w:noProof/>
+                <w:webHidden/>
+              </w:rPr>
+              <w:fldChar w:fldCharType="begin"/>
+            </w:r>
+            <w:r>
+              <w:rPr>
+                <w:noProof/>
+                <w:webHidden/>
+              </w:rPr>
+              <w:instrText xml:space="preserve"> PAGEREF _Toc86240331 \h </w:instrText>
+            </w:r>
+            <w:r>
+              <w:rPr>
+                <w:noProof/>
+                <w:webHidden/>
+              </w:rPr>
+            </w:r>
+            <w:r>
+              <w:rPr>
+                <w:noProof/>
+                <w:webHidden/>
+              </w:rPr>
+              <w:fldChar w:fldCharType="separate"/>
+            </w:r>
+            <w:r>
+              <w:rPr>
+                <w:noProof/>
+                <w:webHidden/>
+              </w:rPr>
+              <w:t>6</w:t>
+            </w:r>
+            <w:r>
+              <w:rPr>
+                <w:noProof/>
+                <w:webHidden/>
+              </w:rPr>
+              <w:fldChar w:fldCharType="end"/>
+            </w:r>
+          </w:hyperlink>
+        </w:p>
+        <w:p>
+          <w:r>
+            <w:rPr>
+              <w:b/>
+              <w:bCs/>
+            </w:rPr>
+            <w:fldChar w:fldCharType="end"/>
+          </w:r>
+        </w:p>
+      </w:sdtContent>
+    </w:sdt>
     <w:p>
       <w:r>
         <w:br w:type="page"/>
       </w:r>
     </w:p>
     <w:p>
-      <w:r>
-        <w:lastRenderedPageBreak/>
-        <w:t>Inhaltsverzeichnis</w:t>
-      </w:r>
-    </w:p>
-    <w:p>
-      <w:r>
-        <w:br w:type="page"/>
-      </w:r>
-    </w:p>
-    <w:p>
+      <w:pPr>
+        <w:pStyle w:val="berschrift1"/>
+      </w:pPr>
+      <w:bookmarkStart w:id="0" w:name="_Toc86240329"/>
       <w:r>
         <w:lastRenderedPageBreak/>
         <w:t>Aufgabe 1: Challenge</w:t>
       </w:r>
+      <w:bookmarkEnd w:id="0"/>
     </w:p>
     <w:p>
       <w:r>
@@ -473,10 +1344,17 @@
         </w:rPr>
         <w:t>Durch diese Überarbeitung konnten wir auch deutlich einfacher unsere Proto-Personas erstellen.</w:t>
       </w:r>
-      <w:r>
-        <w:rPr>
-          <w:rFonts w:eastAsia="Times New Roman" w:cs="Times New Roman"/>
-          <w:bCs/>
+    </w:p>
+    <w:p>
+      <w:pPr>
+        <w:rPr>
+          <w:sz w:val="52"/>
+          <w:szCs w:val="52"/>
+          <w:lang w:eastAsia="de-DE"/>
+        </w:rPr>
+      </w:pPr>
+      <w:r>
+        <w:rPr>
           <w:lang w:eastAsia="de-DE"/>
         </w:rPr>
         <w:br w:type="page"/>
@@ -484,6 +1362,76 @@
     </w:p>
     <w:p>
       <w:pPr>
+        <w:pStyle w:val="berschrift1"/>
+        <w:rPr>
+          <w:lang w:eastAsia="de-DE"/>
+        </w:rPr>
+      </w:pPr>
+      <w:bookmarkStart w:id="1" w:name="_Toc86240330"/>
+      <w:r>
+        <w:rPr>
+          <w:lang w:eastAsia="de-DE"/>
+        </w:rPr>
+        <w:lastRenderedPageBreak/>
+        <w:t>Aufgabe 2: Proto-Persona</w:t>
+      </w:r>
+      <w:bookmarkEnd w:id="1"/>
+    </w:p>
+    <w:p>
+      <w:pPr>
+        <w:rPr>
+          <w:rFonts w:eastAsia="Times New Roman" w:cs="Times New Roman"/>
+          <w:bCs/>
+          <w:lang w:eastAsia="de-DE"/>
+        </w:rPr>
+      </w:pPr>
+      <w:r>
+        <w:rPr>
+          <w:rFonts w:eastAsia="Times New Roman" w:cs="Times New Roman"/>
+          <w:bCs/>
+          <w:lang w:eastAsia="de-DE"/>
+        </w:rPr>
+        <w:t>Die fertigen Proto-Personas haben wir in einem separaten PDF-Dokument hinterlegt, hier folgt lediglich der Aufschrieb unseres Brain-</w:t>
+      </w:r>
+      <w:proofErr w:type="spellStart"/>
+      <w:r>
+        <w:rPr>
+          <w:rFonts w:eastAsia="Times New Roman" w:cs="Times New Roman"/>
+          <w:bCs/>
+          <w:lang w:eastAsia="de-DE"/>
+        </w:rPr>
+        <w:t>Stormings</w:t>
+      </w:r>
+      <w:proofErr w:type="spellEnd"/>
+      <w:r>
+        <w:rPr>
+          <w:rFonts w:eastAsia="Times New Roman" w:cs="Times New Roman"/>
+          <w:bCs/>
+          <w:lang w:eastAsia="de-DE"/>
+        </w:rPr>
+        <w:t>.</w:t>
+      </w:r>
+      <w:r>
+        <w:rPr>
+          <w:rFonts w:eastAsia="Times New Roman" w:cs="Times New Roman"/>
+          <w:bCs/>
+          <w:lang w:eastAsia="de-DE"/>
+        </w:rPr>
+        <w:br/>
+        <w:t>Die Bilder unserer Proto-Personas haben wir von Pixabay.com.</w:t>
+      </w:r>
+    </w:p>
+    <w:p>
+      <w:pPr>
+        <w:rPr>
+          <w:rFonts w:eastAsia="Times New Roman" w:cs="Times New Roman"/>
+          <w:bCs/>
+          <w:lang w:eastAsia="de-DE"/>
+        </w:rPr>
+      </w:pPr>
+    </w:p>
+    <w:p>
+      <w:pPr>
         <w:ind w:left="705"/>
         <w:rPr>
           <w:rFonts w:eastAsia="Times New Roman" w:cs="Times New Roman"/>
@@ -501,7 +1449,6 @@
           <w:u w:val="single"/>
           <w:lang w:eastAsia="de-DE"/>
         </w:rPr>
-        <w:lastRenderedPageBreak/>
         <w:t>Proto-Persona</w:t>
       </w:r>
     </w:p>
@@ -1023,8 +1970,9 @@
           <w:noProof/>
           <w:lang w:eastAsia="de-DE"/>
         </w:rPr>
+        <w:lastRenderedPageBreak/>
         <w:drawing>
-          <wp:inline distT="0" distB="0" distL="0" distR="0">
+          <wp:inline distT="0" distB="0" distL="0" distR="0" wp14:anchorId="7281C866" wp14:editId="77F1EDCF">
             <wp:extent cx="1613338" cy="1901727"/>
             <wp:effectExtent l="0" t="0" r="6350" b="3810"/>
             <wp:docPr id="1" name="Grafik 1"/>
@@ -1039,7 +1987,7 @@
                     <pic:cNvPicPr/>
                   </pic:nvPicPr>
                   <pic:blipFill rotWithShape="1">
-                    <a:blip r:embed="rId7" cstate="print">
+                    <a:blip r:embed="rId8" cstate="print">
                       <a:extLst>
                         <a:ext uri="{28A0092B-C50C-407E-A947-70E740481C1C}">
                           <a14:useLocalDpi xmlns:a14="http://schemas.microsoft.com/office/drawing/2010/main" val="0"/>
@@ -1080,7 +2028,7 @@
           <w:lang w:eastAsia="de-DE"/>
         </w:rPr>
         <w:drawing>
-          <wp:inline distT="0" distB="0" distL="0" distR="0" wp14:anchorId="70F162DE" wp14:editId="776AD555">
+          <wp:inline distT="0" distB="0" distL="0" distR="0" wp14:anchorId="173D08AD" wp14:editId="1B828CAC">
             <wp:extent cx="1441722" cy="1893290"/>
             <wp:effectExtent l="0" t="0" r="6350" b="0"/>
             <wp:docPr id="2" name="Grafik 2"/>
@@ -1095,7 +2043,7 @@
                     <pic:cNvPicPr/>
                   </pic:nvPicPr>
                   <pic:blipFill rotWithShape="1">
-                    <a:blip r:embed="rId8" cstate="print">
+                    <a:blip r:embed="rId9" cstate="print">
                       <a:extLst>
                         <a:ext uri="{28A0092B-C50C-407E-A947-70E740481C1C}">
                           <a14:useLocalDpi xmlns:a14="http://schemas.microsoft.com/office/drawing/2010/main" val="0"/>
@@ -1148,132 +2096,37 @@
     </w:p>
     <w:p>
       <w:pPr>
-        <w:rPr>
-          <w:rFonts w:eastAsia="Times New Roman" w:cs="Times New Roman"/>
-          <w:bCs/>
-          <w:lang w:eastAsia="de-DE"/>
-        </w:rPr>
-      </w:pPr>
-      <w:r>
-        <w:rPr>
-          <w:rFonts w:eastAsia="Times New Roman" w:cs="Times New Roman"/>
-          <w:bCs/>
+        <w:pStyle w:val="berschrift1"/>
+        <w:rPr>
+          <w:lang w:eastAsia="de-DE"/>
+        </w:rPr>
+      </w:pPr>
+      <w:bookmarkStart w:id="2" w:name="_Toc86240331"/>
+      <w:r>
+        <w:rPr>
           <w:lang w:eastAsia="de-DE"/>
         </w:rPr>
         <w:lastRenderedPageBreak/>
-        <w:t>Wir gaben uns selbst die Aufgabe, dass jeder ein paar Fragen für das Interview sammeln sollte. Daraus entstand dieses Grundgerüst:</w:t>
-      </w:r>
-    </w:p>
-    <w:p>
-      <w:pPr>
-        <w:rPr>
-          <w:rFonts w:eastAsia="Times New Roman" w:cs="Times New Roman"/>
-          <w:bCs/>
-          <w:lang w:eastAsia="de-DE"/>
-        </w:rPr>
-      </w:pPr>
-    </w:p>
-    <w:p>
-      <w:pPr>
-        <w:rPr>
-          <w:rFonts w:eastAsia="Times New Roman" w:cs="Times New Roman"/>
-          <w:bCs/>
-          <w:lang w:eastAsia="de-DE"/>
-        </w:rPr>
-      </w:pPr>
-      <w:r>
-        <w:rPr>
-          <w:rFonts w:eastAsia="Times New Roman" w:cs="Times New Roman"/>
-          <w:bCs/>
-          <w:lang w:eastAsia="de-DE"/>
-        </w:rPr>
-        <w:t>Andreas:</w:t>
-      </w:r>
-    </w:p>
-    <w:p>
-      <w:pPr>
-        <w:rPr>
-          <w:rFonts w:eastAsia="Times New Roman" w:cs="Times New Roman"/>
-          <w:bCs/>
-          <w:strike/>
-          <w:lang w:eastAsia="de-DE"/>
-        </w:rPr>
-      </w:pPr>
-      <w:r>
-        <w:rPr>
-          <w:rFonts w:eastAsia="Times New Roman" w:cs="Times New Roman"/>
-          <w:bCs/>
-          <w:strike/>
-          <w:lang w:eastAsia="de-DE"/>
-        </w:rPr>
-        <w:t>Was war das letzte dass du bei Amazon bestellt hast? Erzähle bitte, was waren deine Gefühle/Emotionen vor, während und nach dem Bestellen?</w:t>
-      </w:r>
-    </w:p>
-    <w:p>
-      <w:pPr>
-        <w:rPr>
-          <w:rFonts w:eastAsia="Times New Roman" w:cs="Times New Roman"/>
-          <w:bCs/>
-          <w:strike/>
-          <w:lang w:eastAsia="de-DE"/>
-        </w:rPr>
-      </w:pPr>
-      <w:r>
-        <w:rPr>
-          <w:rFonts w:eastAsia="Times New Roman" w:cs="Times New Roman"/>
-          <w:bCs/>
-          <w:strike/>
-          <w:lang w:eastAsia="de-DE"/>
-        </w:rPr>
-        <w:t>Was fiel dir bisher am besten auf der Amazon Seite auf? Und was am schlechtesten?</w:t>
-      </w:r>
-    </w:p>
-    <w:p>
-      <w:pPr>
-        <w:rPr>
-          <w:rFonts w:eastAsia="Times New Roman" w:cs="Times New Roman"/>
-          <w:bCs/>
-          <w:strike/>
-          <w:lang w:eastAsia="de-DE"/>
-        </w:rPr>
-      </w:pPr>
-      <w:r>
-        <w:rPr>
-          <w:rFonts w:eastAsia="Times New Roman" w:cs="Times New Roman"/>
-          <w:bCs/>
-          <w:strike/>
-          <w:lang w:eastAsia="de-DE"/>
-        </w:rPr>
-        <w:t>Frei aus dem Kopf heraus, wie schätzt du die Nachhaltigkeit der Produkte auf Amazon ein?</w:t>
-      </w:r>
-    </w:p>
-    <w:p>
-      <w:pPr>
-        <w:rPr>
-          <w:rFonts w:eastAsia="Times New Roman" w:cs="Times New Roman"/>
-          <w:bCs/>
-          <w:strike/>
-          <w:lang w:eastAsia="de-DE"/>
-        </w:rPr>
-      </w:pPr>
-      <w:r>
-        <w:rPr>
-          <w:rFonts w:eastAsia="Times New Roman" w:cs="Times New Roman"/>
-          <w:bCs/>
-          <w:strike/>
-          <w:lang w:eastAsia="de-DE"/>
-        </w:rPr>
-        <w:t>Wie würdest du die Nachhaltigkeit der Produkte auf Amazon den Kunden näherbringen?</w:t>
-      </w:r>
-    </w:p>
-    <w:p>
-      <w:pPr>
-        <w:rPr>
-          <w:rFonts w:eastAsia="Times New Roman" w:cs="Times New Roman"/>
-          <w:bCs/>
-          <w:lang w:eastAsia="de-DE"/>
-        </w:rPr>
-      </w:pPr>
+        <w:t>Aufgabe 3: Discovery Interviews</w:t>
+      </w:r>
+      <w:bookmarkEnd w:id="2"/>
+    </w:p>
+    <w:p>
+      <w:pPr>
+        <w:rPr>
+          <w:rFonts w:eastAsia="Times New Roman" w:cs="Times New Roman"/>
+          <w:bCs/>
+          <w:lang w:eastAsia="de-DE"/>
+        </w:rPr>
+      </w:pPr>
+      <w:r>
+        <w:rPr>
+          <w:rFonts w:eastAsia="Times New Roman" w:cs="Times New Roman"/>
+          <w:bCs/>
+          <w:lang w:eastAsia="de-DE"/>
+        </w:rPr>
+        <w:t xml:space="preserve">Wir </w:t>
+      </w:r>
       <w:proofErr w:type="spellStart"/>
       <w:r>
         <w:rPr>
@@ -1281,7 +2134,7 @@
           <w:bCs/>
           <w:lang w:eastAsia="de-DE"/>
         </w:rPr>
-        <w:t>Glika</w:t>
+        <w:t>gaben</w:t>
       </w:r>
       <w:proofErr w:type="spellEnd"/>
       <w:r>
@@ -1290,231 +2143,17 @@
           <w:bCs/>
           <w:lang w:eastAsia="de-DE"/>
         </w:rPr>
-        <w:t>:</w:t>
-      </w:r>
-    </w:p>
-    <w:p>
-      <w:pPr>
-        <w:rPr>
-          <w:rFonts w:ascii="Calibri" w:eastAsia="Times New Roman" w:hAnsi="Calibri" w:cs="Calibri"/>
-          <w:strike/>
-          <w:lang w:eastAsia="de-DE"/>
-        </w:rPr>
-      </w:pPr>
-      <w:r>
-        <w:rPr>
-          <w:rFonts w:ascii="Calibri" w:eastAsia="Times New Roman" w:hAnsi="Calibri" w:cs="Calibri"/>
-          <w:strike/>
-          <w:lang w:eastAsia="de-DE"/>
-        </w:rPr>
-        <w:t>Welche Rolle spielt Nachhaltigkeit in deinem Alltag?</w:t>
-      </w:r>
-    </w:p>
-    <w:p>
-      <w:pPr>
-        <w:spacing w:after="0" w:line="240" w:lineRule="auto"/>
-        <w:rPr>
-          <w:rFonts w:ascii="Calibri" w:eastAsia="Times New Roman" w:hAnsi="Calibri" w:cs="Calibri"/>
-          <w:strike/>
-          <w:lang w:eastAsia="de-DE"/>
-        </w:rPr>
-      </w:pPr>
-      <w:r>
-        <w:rPr>
-          <w:rFonts w:ascii="Calibri" w:eastAsia="Times New Roman" w:hAnsi="Calibri" w:cs="Calibri"/>
-          <w:strike/>
-          <w:lang w:eastAsia="de-DE"/>
-        </w:rPr>
-        <w:t xml:space="preserve">1.1 Was tust du, um nachhaltig zu leben? </w:t>
-      </w:r>
-    </w:p>
-    <w:p>
-      <w:pPr>
-        <w:numPr>
-          <w:ilvl w:val="0"/>
-          <w:numId w:val="3"/>
-        </w:numPr>
-        <w:spacing w:after="0" w:line="240" w:lineRule="auto"/>
-        <w:textAlignment w:val="center"/>
-        <w:rPr>
-          <w:rFonts w:ascii="Calibri" w:eastAsia="Times New Roman" w:hAnsi="Calibri" w:cs="Calibri"/>
-          <w:strike/>
-          <w:lang w:eastAsia="de-DE"/>
-        </w:rPr>
-      </w:pPr>
-      <w:r>
-        <w:rPr>
-          <w:rFonts w:ascii="Calibri" w:eastAsia="Times New Roman" w:hAnsi="Calibri" w:cs="Calibri"/>
-          <w:strike/>
-          <w:lang w:eastAsia="de-DE"/>
-        </w:rPr>
-        <w:t xml:space="preserve">Wie oft tuest du Online-Shoppen? </w:t>
-      </w:r>
-    </w:p>
-    <w:p>
-      <w:pPr>
-        <w:numPr>
-          <w:ilvl w:val="0"/>
-          <w:numId w:val="3"/>
-        </w:numPr>
-        <w:spacing w:after="0" w:line="240" w:lineRule="auto"/>
-        <w:textAlignment w:val="center"/>
-        <w:rPr>
-          <w:rFonts w:ascii="Calibri" w:eastAsia="Times New Roman" w:hAnsi="Calibri" w:cs="Calibri"/>
-          <w:strike/>
-          <w:lang w:eastAsia="de-DE"/>
-        </w:rPr>
-      </w:pPr>
-      <w:r>
-        <w:rPr>
-          <w:rFonts w:ascii="Calibri" w:eastAsia="Times New Roman" w:hAnsi="Calibri" w:cs="Calibri"/>
-          <w:strike/>
-          <w:lang w:eastAsia="de-DE"/>
-        </w:rPr>
-        <w:t>Warum bevorzugst du online einzukaufen? Falls dies nicht der Fall ist, begründe warum du gerade nicht gerne online einkaufst.</w:t>
-      </w:r>
-    </w:p>
-    <w:p>
-      <w:pPr>
-        <w:numPr>
-          <w:ilvl w:val="0"/>
-          <w:numId w:val="3"/>
-        </w:numPr>
-        <w:spacing w:after="0" w:line="240" w:lineRule="auto"/>
-        <w:textAlignment w:val="center"/>
-        <w:rPr>
-          <w:rFonts w:ascii="Calibri" w:eastAsia="Times New Roman" w:hAnsi="Calibri" w:cs="Calibri"/>
-          <w:strike/>
-          <w:lang w:eastAsia="de-DE"/>
-        </w:rPr>
-      </w:pPr>
-      <w:r>
-        <w:rPr>
-          <w:rFonts w:ascii="Calibri" w:eastAsia="Times New Roman" w:hAnsi="Calibri" w:cs="Calibri"/>
-          <w:strike/>
-          <w:lang w:eastAsia="de-DE"/>
-        </w:rPr>
-        <w:t>Erinnere dich was du zuletzt online eingekauft hast. Über welche Website war das und was hast du dir bestellt?</w:t>
-      </w:r>
-    </w:p>
-    <w:p>
-      <w:pPr>
-        <w:numPr>
-          <w:ilvl w:val="0"/>
-          <w:numId w:val="3"/>
-        </w:numPr>
-        <w:spacing w:after="0" w:line="240" w:lineRule="auto"/>
-        <w:textAlignment w:val="center"/>
-        <w:rPr>
-          <w:rFonts w:ascii="Calibri" w:eastAsia="Times New Roman" w:hAnsi="Calibri" w:cs="Calibri"/>
-          <w:strike/>
-          <w:lang w:eastAsia="de-DE"/>
-        </w:rPr>
-      </w:pPr>
-      <w:r>
-        <w:rPr>
-          <w:rFonts w:ascii="Calibri" w:eastAsia="Times New Roman" w:hAnsi="Calibri" w:cs="Calibri"/>
-          <w:strike/>
-          <w:lang w:eastAsia="de-DE"/>
-        </w:rPr>
-        <w:t xml:space="preserve">Wobei hast du bei der Auswahl des Produktes am meisten Wert gelegt? </w:t>
-      </w:r>
-    </w:p>
-    <w:p>
-      <w:pPr>
-        <w:numPr>
-          <w:ilvl w:val="0"/>
-          <w:numId w:val="3"/>
-        </w:numPr>
-        <w:spacing w:after="0" w:line="240" w:lineRule="auto"/>
-        <w:textAlignment w:val="center"/>
-        <w:rPr>
-          <w:rFonts w:ascii="Calibri" w:eastAsia="Times New Roman" w:hAnsi="Calibri" w:cs="Calibri"/>
-          <w:strike/>
-          <w:lang w:eastAsia="de-DE"/>
-        </w:rPr>
-      </w:pPr>
-      <w:r>
-        <w:rPr>
-          <w:rFonts w:ascii="Calibri" w:eastAsia="Times New Roman" w:hAnsi="Calibri" w:cs="Calibri"/>
-          <w:strike/>
-          <w:lang w:eastAsia="de-DE"/>
-        </w:rPr>
-        <w:t xml:space="preserve">Wie genau liest du die Produktbeschreibungen durch und worauf achtest du dabei? </w:t>
-      </w:r>
-    </w:p>
-    <w:p>
-      <w:pPr>
-        <w:rPr>
-          <w:rFonts w:eastAsia="Times New Roman" w:cs="Times New Roman"/>
-          <w:bCs/>
-          <w:strike/>
-          <w:lang w:eastAsia="de-DE"/>
-        </w:rPr>
-      </w:pPr>
-      <w:r>
-        <w:rPr>
-          <w:rFonts w:ascii="Calibri" w:eastAsia="Times New Roman" w:hAnsi="Calibri" w:cs="Calibri"/>
-          <w:strike/>
-          <w:lang w:eastAsia="de-DE"/>
-        </w:rPr>
-        <w:t>Warum ist dir Nachhaltigkeit in dem Fall wichtig? Oder weshalb achtest du eben nicht auf die Nachhaltigkeit, wenn du ein Produkt online kaufst?</w:t>
-      </w:r>
-    </w:p>
-    <w:p>
-      <w:pPr>
-        <w:rPr>
-          <w:rFonts w:eastAsia="Times New Roman" w:cs="Times New Roman"/>
-          <w:bCs/>
-          <w:lang w:eastAsia="de-DE"/>
-        </w:rPr>
-      </w:pPr>
-      <w:r>
-        <w:rPr>
-          <w:rFonts w:eastAsia="Times New Roman" w:cs="Times New Roman"/>
-          <w:bCs/>
-          <w:lang w:eastAsia="de-DE"/>
-        </w:rPr>
-        <w:t>Pinar:</w:t>
-      </w:r>
-    </w:p>
-    <w:p>
-      <w:pPr>
-        <w:rPr>
-          <w:rFonts w:eastAsia="Times New Roman" w:cs="Times New Roman"/>
-          <w:bCs/>
-          <w:strike/>
-          <w:lang w:eastAsia="de-DE"/>
-        </w:rPr>
-      </w:pPr>
-      <w:r>
-        <w:rPr>
-          <w:rFonts w:eastAsia="Times New Roman" w:cs="Times New Roman"/>
-          <w:bCs/>
-          <w:strike/>
-          <w:lang w:eastAsia="de-DE"/>
-        </w:rPr>
-        <w:t xml:space="preserve">Aus welchen Gründen handelst du bei Einkäufen nicht nachhaltig? Und wie könntest du dies verbessern? </w:t>
-      </w:r>
-    </w:p>
-    <w:p>
-      <w:pPr>
-        <w:rPr>
-          <w:rFonts w:eastAsia="Times New Roman" w:cs="Times New Roman"/>
-          <w:bCs/>
-          <w:strike/>
-          <w:lang w:eastAsia="de-DE"/>
-        </w:rPr>
-      </w:pPr>
-      <w:r>
-        <w:rPr>
-          <w:rFonts w:eastAsia="Times New Roman" w:cs="Times New Roman"/>
-          <w:bCs/>
-          <w:strike/>
-          <w:lang w:eastAsia="de-DE"/>
-        </w:rPr>
-        <w:t>Welche Produkte kaufst du lieber im Laden und welche Online und wieso?</w:t>
-      </w:r>
+        <w:t xml:space="preserve"> uns selbst die Aufgabe, dass jeder ein paar Fragen für das Interview sammeln sollte. Daraus entstand dieses Grundgerüst:</w:t>
+      </w:r>
+    </w:p>
+    <w:p>
+      <w:pPr>
+        <w:rPr>
+          <w:rFonts w:eastAsia="Times New Roman" w:cs="Times New Roman"/>
+          <w:bCs/>
+          <w:lang w:eastAsia="de-DE"/>
+        </w:rPr>
+      </w:pPr>
     </w:p>
     <w:p>
       <w:pPr>
@@ -1907,7 +2546,6 @@
           <w:bCs/>
           <w:lang w:eastAsia="de-DE"/>
         </w:rPr>
-        <w:lastRenderedPageBreak/>
         <w:t>Wie würdest du die Nachhaltigkeit der Produkte auf Amazon den Kunden näherbringen?</w:t>
       </w:r>
     </w:p>
@@ -2328,6 +2966,7 @@
           <w:rFonts w:ascii="Calibri" w:eastAsia="Times New Roman" w:hAnsi="Calibri" w:cs="Calibri"/>
           <w:lang w:eastAsia="de-DE"/>
         </w:rPr>
+        <w:lastRenderedPageBreak/>
         <w:t xml:space="preserve">Wobei hast </w:t>
       </w:r>
       <w:r>
@@ -2701,31 +3340,13 @@
     </w:p>
     <w:p>
       <w:pPr>
-        <w:jc w:val="center"/>
-        <w:rPr>
-          <w:rFonts w:eastAsia="Times New Roman" w:cs="Times New Roman"/>
-          <w:b/>
-          <w:bCs/>
-          <w:lang w:eastAsia="de-DE"/>
-        </w:rPr>
-      </w:pPr>
-      <w:r>
-        <w:rPr>
-          <w:rFonts w:eastAsia="Times New Roman" w:cs="Times New Roman"/>
-          <w:b/>
-          <w:bCs/>
-          <w:lang w:eastAsia="de-DE"/>
-        </w:rPr>
+        <w:pStyle w:val="berschrift2"/>
+      </w:pPr>
+      <w:r>
         <w:lastRenderedPageBreak/>
         <w:t>Interview Leitfaden</w:t>
       </w:r>
       <w:r>
-        <w:rPr>
-          <w:rFonts w:eastAsia="Times New Roman" w:cs="Times New Roman"/>
-          <w:b/>
-          <w:bCs/>
-          <w:lang w:eastAsia="de-DE"/>
-        </w:rPr>
         <w:t>:</w:t>
       </w:r>
     </w:p>
@@ -2992,31 +3613,7 @@
           <w:bCs/>
           <w:lang w:eastAsia="de-DE"/>
         </w:rPr>
-        <w:t xml:space="preserve"> und sind unzureichend, um</w:t>
-      </w:r>
-      <w:r>
-        <w:rPr>
-          <w:rFonts w:eastAsia="Times New Roman" w:cs="Times New Roman"/>
-          <w:bCs/>
-          <w:lang w:eastAsia="de-DE"/>
-        </w:rPr>
-        <w:t xml:space="preserve"> auf </w:t>
-      </w:r>
-      <w:r>
-        <w:rPr>
-          <w:rFonts w:eastAsia="Times New Roman" w:cs="Times New Roman"/>
-          <w:bCs/>
-          <w:lang w:eastAsia="de-DE"/>
-        </w:rPr>
-        <w:t>die Identität des</w:t>
-      </w:r>
-      <w:r>
-        <w:rPr>
-          <w:rFonts w:eastAsia="Times New Roman" w:cs="Times New Roman"/>
-          <w:bCs/>
-          <w:lang w:eastAsia="de-DE"/>
-        </w:rPr>
-        <w:t xml:space="preserve"> Befragten zurückzuführen</w:t>
+        <w:t xml:space="preserve"> und sind unzureichend, um auf die Identität des Befragten zurückzuführen</w:t>
       </w:r>
       <w:r>
         <w:rPr>
@@ -3358,25 +3955,6 @@
           <w:lang w:eastAsia="de-DE"/>
         </w:rPr>
         <w:t>&lt; Beginn mit dem Interview &gt;</w:t>
-      </w:r>
-      <w:bookmarkStart w:id="0" w:name="_GoBack"/>
-      <w:bookmarkEnd w:id="0"/>
-    </w:p>
-    <w:p>
-      <w:pPr>
-        <w:rPr>
-          <w:rFonts w:eastAsia="Times New Roman" w:cs="Times New Roman"/>
-          <w:bCs/>
-          <w:lang w:eastAsia="de-DE"/>
-        </w:rPr>
-      </w:pPr>
-      <w:r>
-        <w:rPr>
-          <w:rFonts w:eastAsia="Times New Roman" w:cs="Times New Roman"/>
-          <w:bCs/>
-          <w:lang w:eastAsia="de-DE"/>
-        </w:rPr>
-        <w:br w:type="page"/>
       </w:r>
     </w:p>
     <w:p>
@@ -3540,21 +4118,7 @@
           <w:rFonts w:ascii="Calibri" w:eastAsia="Times New Roman" w:hAnsi="Calibri" w:cs="Calibri"/>
           <w:lang w:eastAsia="de-DE"/>
         </w:rPr>
-        <w:t xml:space="preserve">Wie kannst du die Rolle der Nachhaltigkeit </w:t>
-      </w:r>
-      <w:r>
-        <w:rPr>
-          <w:rFonts w:ascii="Calibri" w:eastAsia="Times New Roman" w:hAnsi="Calibri" w:cs="Calibri"/>
-          <w:lang w:eastAsia="de-DE"/>
-        </w:rPr>
-        <w:t>für dich</w:t>
-      </w:r>
-      <w:r>
-        <w:rPr>
-          <w:rFonts w:ascii="Calibri" w:eastAsia="Times New Roman" w:hAnsi="Calibri" w:cs="Calibri"/>
-          <w:lang w:eastAsia="de-DE"/>
-        </w:rPr>
-        <w:t xml:space="preserve"> einbringen/verbessern?</w:t>
+        <w:t>Wie kannst du die Rolle der Nachhaltigkeit für dich einbringen/verbessern?</w:t>
       </w:r>
     </w:p>
     <w:p>
@@ -3991,11 +4555,1893 @@
         <w:t>&lt; Bedanken ggf. Smalltalk und Beenden &gt;</w:t>
       </w:r>
     </w:p>
+    <w:p>
+      <w:pPr>
+        <w:rPr>
+          <w:rFonts w:eastAsia="Times New Roman" w:cs="Times New Roman"/>
+          <w:bCs/>
+          <w:lang w:eastAsia="de-DE"/>
+        </w:rPr>
+      </w:pPr>
+      <w:r>
+        <w:rPr>
+          <w:rFonts w:eastAsia="Times New Roman" w:cs="Times New Roman"/>
+          <w:bCs/>
+          <w:i/>
+          <w:color w:val="A5A5A5" w:themeColor="accent3"/>
+          <w:lang w:eastAsia="de-DE"/>
+        </w:rPr>
+        <w:br w:type="page"/>
+      </w:r>
+      <w:r>
+        <w:rPr>
+          <w:rFonts w:eastAsia="Times New Roman" w:cs="Times New Roman"/>
+          <w:bCs/>
+          <w:lang w:eastAsia="de-DE"/>
+        </w:rPr>
+        <w:lastRenderedPageBreak/>
+        <w:t>Mit diesen Leitfaden waren wir in der Lage, unsere Fragen zu stellen und zu sehen, ob wir mit unseren Proto-Personas richtiglagen, was die Einschätzung unserer Zielgruppe angeht.</w:t>
+      </w:r>
+    </w:p>
+    <w:p>
+      <w:pPr>
+        <w:rPr>
+          <w:rFonts w:eastAsia="Times New Roman" w:cs="Times New Roman"/>
+          <w:bCs/>
+          <w:lang w:eastAsia="de-DE"/>
+        </w:rPr>
+      </w:pPr>
+      <w:r>
+        <w:rPr>
+          <w:rFonts w:eastAsia="Times New Roman" w:cs="Times New Roman"/>
+          <w:bCs/>
+          <w:lang w:eastAsia="de-DE"/>
+        </w:rPr>
+        <w:t>Nach der Durchführung der Interviews trafen wir uns wieder und haben folgende Ergebnisse zusammengetragen:</w:t>
+      </w:r>
+    </w:p>
+    <w:p>
+      <w:pPr>
+        <w:pStyle w:val="berschrift1"/>
+        <w:rPr>
+          <w:rFonts w:ascii="Times New Roman" w:hAnsi="Times New Roman" w:cs="Times New Roman"/>
+          <w:sz w:val="24"/>
+          <w:szCs w:val="24"/>
+          <w:lang w:eastAsia="de-DE"/>
+        </w:rPr>
+      </w:pPr>
+      <w:r>
+        <w:rPr>
+          <w:lang w:eastAsia="de-DE"/>
+        </w:rPr>
+        <w:t>Interview Auswertungen </w:t>
+      </w:r>
+    </w:p>
+    <w:p>
+      <w:pPr>
+        <w:spacing w:after="0" w:line="240" w:lineRule="auto"/>
+        <w:rPr>
+          <w:rFonts w:ascii="Times New Roman" w:eastAsia="Times New Roman" w:hAnsi="Times New Roman" w:cs="Times New Roman"/>
+          <w:sz w:val="24"/>
+          <w:szCs w:val="24"/>
+          <w:lang w:eastAsia="de-DE"/>
+        </w:rPr>
+      </w:pPr>
+    </w:p>
+    <w:p>
+      <w:pPr>
+        <w:spacing w:before="240" w:after="240" w:line="240" w:lineRule="auto"/>
+        <w:ind w:hanging="360"/>
+        <w:rPr>
+          <w:rFonts w:ascii="Times New Roman" w:eastAsia="Times New Roman" w:hAnsi="Times New Roman" w:cs="Times New Roman"/>
+          <w:sz w:val="24"/>
+          <w:szCs w:val="24"/>
+          <w:lang w:eastAsia="de-DE"/>
+        </w:rPr>
+      </w:pPr>
+      <w:r>
+        <w:rPr>
+          <w:rFonts w:ascii="Arial" w:eastAsia="Times New Roman" w:hAnsi="Arial" w:cs="Arial"/>
+          <w:b/>
+          <w:bCs/>
+          <w:color w:val="000000"/>
+          <w:lang w:eastAsia="de-DE"/>
+        </w:rPr>
+        <w:t>1.</w:t>
+      </w:r>
+      <w:r>
+        <w:rPr>
+          <w:rFonts w:ascii="Arial" w:eastAsia="Times New Roman" w:hAnsi="Arial" w:cs="Arial"/>
+          <w:b/>
+          <w:bCs/>
+          <w:color w:val="000000"/>
+          <w:sz w:val="14"/>
+          <w:szCs w:val="14"/>
+          <w:lang w:eastAsia="de-DE"/>
+        </w:rPr>
+        <w:t xml:space="preserve">       </w:t>
+      </w:r>
+      <w:r>
+        <w:rPr>
+          <w:rFonts w:ascii="Arial" w:eastAsia="Times New Roman" w:hAnsi="Arial" w:cs="Arial"/>
+          <w:b/>
+          <w:bCs/>
+          <w:color w:val="000000"/>
+          <w:lang w:eastAsia="de-DE"/>
+        </w:rPr>
+        <w:t>Was ist für dich Nachhaltigkeit?</w:t>
+      </w:r>
+    </w:p>
+    <w:p>
+      <w:pPr>
+        <w:spacing w:after="240" w:line="240" w:lineRule="auto"/>
+        <w:ind w:left="425"/>
+        <w:rPr>
+          <w:rFonts w:ascii="Times New Roman" w:eastAsia="Times New Roman" w:hAnsi="Times New Roman" w:cs="Times New Roman"/>
+          <w:sz w:val="24"/>
+          <w:szCs w:val="24"/>
+          <w:lang w:eastAsia="de-DE"/>
+        </w:rPr>
+      </w:pPr>
+      <w:r>
+        <w:rPr>
+          <w:rFonts w:ascii="Arial" w:eastAsia="Times New Roman" w:hAnsi="Arial" w:cs="Arial"/>
+          <w:color w:val="FF9900"/>
+          <w:lang w:eastAsia="de-DE"/>
+        </w:rPr>
+        <w:t>Etwas ist nachhaltig, wenn über den gesamten Lebenszyklus die Umwelt geschont wird. Wenn weiter als nur bis zum Verkauf gedacht wird.</w:t>
+      </w:r>
+    </w:p>
+    <w:p>
+      <w:pPr>
+        <w:spacing w:after="240" w:line="240" w:lineRule="auto"/>
+        <w:ind w:left="425"/>
+        <w:rPr>
+          <w:rFonts w:ascii="Times New Roman" w:eastAsia="Times New Roman" w:hAnsi="Times New Roman" w:cs="Times New Roman"/>
+          <w:sz w:val="24"/>
+          <w:szCs w:val="24"/>
+          <w:lang w:eastAsia="de-DE"/>
+        </w:rPr>
+      </w:pPr>
+      <w:r>
+        <w:rPr>
+          <w:rFonts w:ascii="Arial" w:eastAsia="Times New Roman" w:hAnsi="Arial" w:cs="Arial"/>
+          <w:color w:val="FF9900"/>
+          <w:lang w:eastAsia="de-DE"/>
+        </w:rPr>
+        <w:t>Nachhaltigkeit sind Dinge, die man reparieren kann und wiederholt nutzbar sind.</w:t>
+      </w:r>
+    </w:p>
+    <w:p>
+      <w:pPr>
+        <w:spacing w:before="240" w:after="240" w:line="240" w:lineRule="auto"/>
+        <w:ind w:hanging="360"/>
+        <w:rPr>
+          <w:rFonts w:ascii="Times New Roman" w:eastAsia="Times New Roman" w:hAnsi="Times New Roman" w:cs="Times New Roman"/>
+          <w:sz w:val="24"/>
+          <w:szCs w:val="24"/>
+          <w:lang w:eastAsia="de-DE"/>
+        </w:rPr>
+      </w:pPr>
+      <w:r>
+        <w:rPr>
+          <w:rFonts w:ascii="Arial" w:eastAsia="Times New Roman" w:hAnsi="Arial" w:cs="Arial"/>
+          <w:b/>
+          <w:bCs/>
+          <w:color w:val="000000"/>
+          <w:lang w:eastAsia="de-DE"/>
+        </w:rPr>
+        <w:t>2.</w:t>
+      </w:r>
+      <w:r>
+        <w:rPr>
+          <w:rFonts w:ascii="Arial" w:eastAsia="Times New Roman" w:hAnsi="Arial" w:cs="Arial"/>
+          <w:b/>
+          <w:bCs/>
+          <w:color w:val="000000"/>
+          <w:sz w:val="14"/>
+          <w:szCs w:val="14"/>
+          <w:lang w:eastAsia="de-DE"/>
+        </w:rPr>
+        <w:t xml:space="preserve">       </w:t>
+      </w:r>
+      <w:r>
+        <w:rPr>
+          <w:rFonts w:ascii="Arial" w:eastAsia="Times New Roman" w:hAnsi="Arial" w:cs="Arial"/>
+          <w:b/>
+          <w:bCs/>
+          <w:color w:val="000000"/>
+          <w:lang w:eastAsia="de-DE"/>
+        </w:rPr>
+        <w:t>Welche Rolle spielt Nachhaltigkeit beim online-shoppen?</w:t>
+      </w:r>
+    </w:p>
+    <w:p>
+      <w:pPr>
+        <w:spacing w:after="240" w:line="240" w:lineRule="auto"/>
+        <w:ind w:left="425"/>
+        <w:rPr>
+          <w:rFonts w:ascii="Times New Roman" w:eastAsia="Times New Roman" w:hAnsi="Times New Roman" w:cs="Times New Roman"/>
+          <w:sz w:val="24"/>
+          <w:szCs w:val="24"/>
+          <w:lang w:eastAsia="de-DE"/>
+        </w:rPr>
+      </w:pPr>
+      <w:r>
+        <w:rPr>
+          <w:rFonts w:ascii="Arial" w:eastAsia="Times New Roman" w:hAnsi="Arial" w:cs="Arial"/>
+          <w:color w:val="FF9900"/>
+          <w:lang w:eastAsia="de-DE"/>
+        </w:rPr>
+        <w:t>Keine, i.d.R. weiß ich genau was ich bestellen will</w:t>
+      </w:r>
+    </w:p>
+    <w:p>
+      <w:pPr>
+        <w:spacing w:before="240" w:after="240" w:line="240" w:lineRule="auto"/>
+        <w:ind w:left="425"/>
+        <w:rPr>
+          <w:rFonts w:ascii="Times New Roman" w:eastAsia="Times New Roman" w:hAnsi="Times New Roman" w:cs="Times New Roman"/>
+          <w:sz w:val="24"/>
+          <w:szCs w:val="24"/>
+          <w:lang w:eastAsia="de-DE"/>
+        </w:rPr>
+      </w:pPr>
+      <w:r>
+        <w:rPr>
+          <w:rFonts w:ascii="Arial" w:eastAsia="Times New Roman" w:hAnsi="Arial" w:cs="Arial"/>
+          <w:color w:val="FF9900"/>
+          <w:lang w:eastAsia="de-DE"/>
+        </w:rPr>
+        <w:t>Geringe Rolle, Ursprung des Produkts, Transport </w:t>
+      </w:r>
+    </w:p>
+    <w:p>
+      <w:pPr>
+        <w:spacing w:before="240" w:after="240" w:line="240" w:lineRule="auto"/>
+        <w:ind w:hanging="360"/>
+        <w:rPr>
+          <w:rFonts w:ascii="Times New Roman" w:eastAsia="Times New Roman" w:hAnsi="Times New Roman" w:cs="Times New Roman"/>
+          <w:sz w:val="24"/>
+          <w:szCs w:val="24"/>
+          <w:lang w:eastAsia="de-DE"/>
+        </w:rPr>
+      </w:pPr>
+      <w:r>
+        <w:rPr>
+          <w:rFonts w:ascii="Arial" w:eastAsia="Times New Roman" w:hAnsi="Arial" w:cs="Arial"/>
+          <w:b/>
+          <w:bCs/>
+          <w:color w:val="000000"/>
+          <w:lang w:eastAsia="de-DE"/>
+        </w:rPr>
+        <w:t>3.</w:t>
+      </w:r>
+      <w:r>
+        <w:rPr>
+          <w:rFonts w:ascii="Arial" w:eastAsia="Times New Roman" w:hAnsi="Arial" w:cs="Arial"/>
+          <w:b/>
+          <w:bCs/>
+          <w:color w:val="000000"/>
+          <w:sz w:val="14"/>
+          <w:szCs w:val="14"/>
+          <w:lang w:eastAsia="de-DE"/>
+        </w:rPr>
+        <w:t xml:space="preserve">       </w:t>
+      </w:r>
+      <w:r>
+        <w:rPr>
+          <w:rFonts w:ascii="Arial" w:eastAsia="Times New Roman" w:hAnsi="Arial" w:cs="Arial"/>
+          <w:b/>
+          <w:bCs/>
+          <w:color w:val="000000"/>
+          <w:lang w:eastAsia="de-DE"/>
+        </w:rPr>
+        <w:t>Wie setzt du Nachhaltigkeit beim Bestellen um?</w:t>
+      </w:r>
+    </w:p>
+    <w:p>
+      <w:pPr>
+        <w:spacing w:before="240" w:after="240" w:line="240" w:lineRule="auto"/>
+        <w:ind w:left="425"/>
+        <w:rPr>
+          <w:rFonts w:ascii="Times New Roman" w:eastAsia="Times New Roman" w:hAnsi="Times New Roman" w:cs="Times New Roman"/>
+          <w:sz w:val="24"/>
+          <w:szCs w:val="24"/>
+          <w:lang w:eastAsia="de-DE"/>
+        </w:rPr>
+      </w:pPr>
+      <w:r>
+        <w:rPr>
+          <w:rFonts w:ascii="Arial" w:eastAsia="Times New Roman" w:hAnsi="Arial" w:cs="Arial"/>
+          <w:color w:val="FF9900"/>
+          <w:lang w:eastAsia="de-DE"/>
+        </w:rPr>
+        <w:t>Fokus auf: Material, Qualität, Erneuerbarkeit</w:t>
+      </w:r>
+    </w:p>
+    <w:p>
+      <w:pPr>
+        <w:spacing w:before="240" w:after="240" w:line="240" w:lineRule="auto"/>
+        <w:ind w:left="425"/>
+        <w:rPr>
+          <w:rFonts w:ascii="Times New Roman" w:eastAsia="Times New Roman" w:hAnsi="Times New Roman" w:cs="Times New Roman"/>
+          <w:sz w:val="24"/>
+          <w:szCs w:val="24"/>
+          <w:lang w:eastAsia="de-DE"/>
+        </w:rPr>
+      </w:pPr>
+      <w:r>
+        <w:rPr>
+          <w:rFonts w:ascii="Arial" w:eastAsia="Times New Roman" w:hAnsi="Arial" w:cs="Arial"/>
+          <w:color w:val="FF9900"/>
+          <w:lang w:eastAsia="de-DE"/>
+        </w:rPr>
+        <w:t>Einzelbestellungen vermeiden, sondern eine große Bestellung tätigen mit den Produkten, die man braucht.</w:t>
+      </w:r>
+    </w:p>
+    <w:p>
+      <w:pPr>
+        <w:spacing w:before="240" w:after="240" w:line="240" w:lineRule="auto"/>
+        <w:ind w:hanging="360"/>
+        <w:rPr>
+          <w:rFonts w:ascii="Times New Roman" w:eastAsia="Times New Roman" w:hAnsi="Times New Roman" w:cs="Times New Roman"/>
+          <w:sz w:val="24"/>
+          <w:szCs w:val="24"/>
+          <w:lang w:eastAsia="de-DE"/>
+        </w:rPr>
+      </w:pPr>
+      <w:r>
+        <w:rPr>
+          <w:rFonts w:ascii="Arial" w:eastAsia="Times New Roman" w:hAnsi="Arial" w:cs="Arial"/>
+          <w:b/>
+          <w:bCs/>
+          <w:color w:val="000000"/>
+          <w:lang w:eastAsia="de-DE"/>
+        </w:rPr>
+        <w:t>4.</w:t>
+      </w:r>
+      <w:r>
+        <w:rPr>
+          <w:rFonts w:ascii="Arial" w:eastAsia="Times New Roman" w:hAnsi="Arial" w:cs="Arial"/>
+          <w:b/>
+          <w:bCs/>
+          <w:color w:val="000000"/>
+          <w:sz w:val="14"/>
+          <w:szCs w:val="14"/>
+          <w:lang w:eastAsia="de-DE"/>
+        </w:rPr>
+        <w:t xml:space="preserve">       </w:t>
+      </w:r>
+      <w:r>
+        <w:rPr>
+          <w:rFonts w:ascii="Arial" w:eastAsia="Times New Roman" w:hAnsi="Arial" w:cs="Arial"/>
+          <w:b/>
+          <w:bCs/>
+          <w:color w:val="000000"/>
+          <w:lang w:eastAsia="de-DE"/>
+        </w:rPr>
+        <w:t>Wie kannst du die Rolle der Nachhaltigkeit für dich einbringen/verbessern?</w:t>
+      </w:r>
+    </w:p>
+    <w:p>
+      <w:pPr>
+        <w:spacing w:before="240" w:after="240" w:line="240" w:lineRule="auto"/>
+        <w:ind w:left="425"/>
+        <w:rPr>
+          <w:rFonts w:ascii="Times New Roman" w:eastAsia="Times New Roman" w:hAnsi="Times New Roman" w:cs="Times New Roman"/>
+          <w:sz w:val="24"/>
+          <w:szCs w:val="24"/>
+          <w:lang w:eastAsia="de-DE"/>
+        </w:rPr>
+      </w:pPr>
+      <w:r>
+        <w:rPr>
+          <w:rFonts w:ascii="Arial" w:eastAsia="Times New Roman" w:hAnsi="Arial" w:cs="Arial"/>
+          <w:color w:val="FF9900"/>
+          <w:lang w:eastAsia="de-DE"/>
+        </w:rPr>
+        <w:t>Mehre auf die Herkunft und den Herstellungsprozess achten.</w:t>
+      </w:r>
+    </w:p>
+    <w:p>
+      <w:pPr>
+        <w:spacing w:before="240" w:after="240" w:line="240" w:lineRule="auto"/>
+        <w:ind w:left="425"/>
+        <w:rPr>
+          <w:rFonts w:ascii="Times New Roman" w:eastAsia="Times New Roman" w:hAnsi="Times New Roman" w:cs="Times New Roman"/>
+          <w:sz w:val="24"/>
+          <w:szCs w:val="24"/>
+          <w:lang w:eastAsia="de-DE"/>
+        </w:rPr>
+      </w:pPr>
+      <w:r>
+        <w:rPr>
+          <w:rFonts w:ascii="Arial" w:eastAsia="Times New Roman" w:hAnsi="Arial" w:cs="Arial"/>
+          <w:color w:val="FF9900"/>
+          <w:lang w:eastAsia="de-DE"/>
+        </w:rPr>
+        <w:t>Höchstens Eigenrecherche über Herstellerinfo</w:t>
+      </w:r>
+    </w:p>
+    <w:p>
+      <w:pPr>
+        <w:spacing w:before="240" w:after="240" w:line="240" w:lineRule="auto"/>
+        <w:ind w:hanging="360"/>
+        <w:rPr>
+          <w:rFonts w:ascii="Times New Roman" w:eastAsia="Times New Roman" w:hAnsi="Times New Roman" w:cs="Times New Roman"/>
+          <w:sz w:val="24"/>
+          <w:szCs w:val="24"/>
+          <w:lang w:eastAsia="de-DE"/>
+        </w:rPr>
+      </w:pPr>
+      <w:r>
+        <w:rPr>
+          <w:rFonts w:ascii="Arial" w:eastAsia="Times New Roman" w:hAnsi="Arial" w:cs="Arial"/>
+          <w:b/>
+          <w:bCs/>
+          <w:color w:val="000000"/>
+          <w:lang w:eastAsia="de-DE"/>
+        </w:rPr>
+        <w:t>5.</w:t>
+      </w:r>
+      <w:r>
+        <w:rPr>
+          <w:rFonts w:ascii="Arial" w:eastAsia="Times New Roman" w:hAnsi="Arial" w:cs="Arial"/>
+          <w:b/>
+          <w:bCs/>
+          <w:color w:val="000000"/>
+          <w:sz w:val="14"/>
+          <w:szCs w:val="14"/>
+          <w:lang w:eastAsia="de-DE"/>
+        </w:rPr>
+        <w:t xml:space="preserve">       </w:t>
+      </w:r>
+      <w:r>
+        <w:rPr>
+          <w:rFonts w:ascii="Arial" w:eastAsia="Times New Roman" w:hAnsi="Arial" w:cs="Arial"/>
+          <w:b/>
+          <w:bCs/>
+          <w:color w:val="000000"/>
+          <w:lang w:eastAsia="de-DE"/>
+        </w:rPr>
+        <w:t>Welche Produkte kaufst du bevorzugt online und welche im Laden?</w:t>
+      </w:r>
+    </w:p>
+    <w:p>
+      <w:pPr>
+        <w:spacing w:before="240" w:after="240" w:line="240" w:lineRule="auto"/>
+        <w:ind w:left="425"/>
+        <w:rPr>
+          <w:rFonts w:ascii="Times New Roman" w:eastAsia="Times New Roman" w:hAnsi="Times New Roman" w:cs="Times New Roman"/>
+          <w:sz w:val="24"/>
+          <w:szCs w:val="24"/>
+          <w:lang w:eastAsia="de-DE"/>
+        </w:rPr>
+      </w:pPr>
+      <w:r>
+        <w:rPr>
+          <w:rFonts w:ascii="Arial" w:eastAsia="Times New Roman" w:hAnsi="Arial" w:cs="Arial"/>
+          <w:color w:val="FF9900"/>
+          <w:lang w:eastAsia="de-DE"/>
+        </w:rPr>
+        <w:t>Lebensmittel, Drogerieartikel, Möbel und (Elektrogeräte) im Laden. </w:t>
+      </w:r>
+    </w:p>
+    <w:p>
+      <w:pPr>
+        <w:spacing w:before="240" w:after="240" w:line="240" w:lineRule="auto"/>
+        <w:ind w:left="425"/>
+        <w:rPr>
+          <w:rFonts w:ascii="Times New Roman" w:eastAsia="Times New Roman" w:hAnsi="Times New Roman" w:cs="Times New Roman"/>
+          <w:sz w:val="24"/>
+          <w:szCs w:val="24"/>
+          <w:lang w:eastAsia="de-DE"/>
+        </w:rPr>
+      </w:pPr>
+      <w:r>
+        <w:rPr>
+          <w:rFonts w:ascii="Arial" w:eastAsia="Times New Roman" w:hAnsi="Arial" w:cs="Arial"/>
+          <w:color w:val="FF9900"/>
+          <w:lang w:eastAsia="de-DE"/>
+        </w:rPr>
+        <w:t>Wenn es nicht im Laden gibt, Kleidung und Nahrungsergänzungsmittel kaufe ich online.</w:t>
+      </w:r>
+    </w:p>
+    <w:p>
+      <w:pPr>
+        <w:spacing w:before="240" w:after="240" w:line="240" w:lineRule="auto"/>
+        <w:ind w:left="425"/>
+        <w:rPr>
+          <w:rFonts w:ascii="Times New Roman" w:eastAsia="Times New Roman" w:hAnsi="Times New Roman" w:cs="Times New Roman"/>
+          <w:sz w:val="24"/>
+          <w:szCs w:val="24"/>
+          <w:lang w:eastAsia="de-DE"/>
+        </w:rPr>
+      </w:pPr>
+      <w:r>
+        <w:rPr>
+          <w:rFonts w:ascii="Arial" w:eastAsia="Times New Roman" w:hAnsi="Arial" w:cs="Arial"/>
+          <w:color w:val="FF9900"/>
+          <w:lang w:eastAsia="de-DE"/>
+        </w:rPr>
+        <w:t>Online: ​​Kleinteile, Dinge die bei Ankunft einen geringen Überraschungseffekt haben könnten</w:t>
+      </w:r>
+    </w:p>
+    <w:p>
+      <w:pPr>
+        <w:spacing w:before="240" w:after="240" w:line="240" w:lineRule="auto"/>
+        <w:ind w:hanging="360"/>
+        <w:rPr>
+          <w:rFonts w:ascii="Times New Roman" w:eastAsia="Times New Roman" w:hAnsi="Times New Roman" w:cs="Times New Roman"/>
+          <w:sz w:val="24"/>
+          <w:szCs w:val="24"/>
+          <w:lang w:eastAsia="de-DE"/>
+        </w:rPr>
+      </w:pPr>
+      <w:r>
+        <w:rPr>
+          <w:rFonts w:ascii="Arial" w:eastAsia="Times New Roman" w:hAnsi="Arial" w:cs="Arial"/>
+          <w:b/>
+          <w:bCs/>
+          <w:color w:val="000000"/>
+          <w:lang w:eastAsia="de-DE"/>
+        </w:rPr>
+        <w:t>6.</w:t>
+      </w:r>
+      <w:r>
+        <w:rPr>
+          <w:rFonts w:ascii="Arial" w:eastAsia="Times New Roman" w:hAnsi="Arial" w:cs="Arial"/>
+          <w:b/>
+          <w:bCs/>
+          <w:color w:val="000000"/>
+          <w:sz w:val="14"/>
+          <w:szCs w:val="14"/>
+          <w:lang w:eastAsia="de-DE"/>
+        </w:rPr>
+        <w:t xml:space="preserve">       </w:t>
+      </w:r>
+      <w:r>
+        <w:rPr>
+          <w:rFonts w:ascii="Arial" w:eastAsia="Times New Roman" w:hAnsi="Arial" w:cs="Arial"/>
+          <w:b/>
+          <w:bCs/>
+          <w:color w:val="000000"/>
+          <w:lang w:eastAsia="de-DE"/>
+        </w:rPr>
+        <w:t>Warum kaufst du die genannten Produkte online?</w:t>
+      </w:r>
+    </w:p>
+    <w:p>
+      <w:pPr>
+        <w:spacing w:before="240" w:after="240" w:line="240" w:lineRule="auto"/>
+        <w:ind w:left="425"/>
+        <w:rPr>
+          <w:rFonts w:ascii="Times New Roman" w:eastAsia="Times New Roman" w:hAnsi="Times New Roman" w:cs="Times New Roman"/>
+          <w:sz w:val="24"/>
+          <w:szCs w:val="24"/>
+          <w:lang w:eastAsia="de-DE"/>
+        </w:rPr>
+      </w:pPr>
+      <w:r>
+        <w:rPr>
+          <w:rFonts w:ascii="Arial" w:eastAsia="Times New Roman" w:hAnsi="Arial" w:cs="Arial"/>
+          <w:color w:val="FF9900"/>
+          <w:lang w:eastAsia="de-DE"/>
+        </w:rPr>
+        <w:t>Sondergrößen, Mengen oder bestimmte Marken gibt es nur online und selten im Laden</w:t>
+      </w:r>
+    </w:p>
+    <w:p>
+      <w:pPr>
+        <w:spacing w:before="240" w:after="240" w:line="240" w:lineRule="auto"/>
+        <w:ind w:left="425"/>
+        <w:rPr>
+          <w:rFonts w:ascii="Times New Roman" w:eastAsia="Times New Roman" w:hAnsi="Times New Roman" w:cs="Times New Roman"/>
+          <w:sz w:val="24"/>
+          <w:szCs w:val="24"/>
+          <w:lang w:eastAsia="de-DE"/>
+        </w:rPr>
+      </w:pPr>
+      <w:r>
+        <w:rPr>
+          <w:rFonts w:ascii="Arial" w:eastAsia="Times New Roman" w:hAnsi="Arial" w:cs="Arial"/>
+          <w:color w:val="FF9900"/>
+          <w:lang w:eastAsia="de-DE"/>
+        </w:rPr>
+        <w:t>Außerdem erhält man vor Ort leider wenige Informationen über das Produkt.</w:t>
+      </w:r>
+    </w:p>
+    <w:p>
+      <w:pPr>
+        <w:spacing w:before="240" w:after="240" w:line="240" w:lineRule="auto"/>
+        <w:ind w:left="425"/>
+        <w:rPr>
+          <w:rFonts w:ascii="Times New Roman" w:eastAsia="Times New Roman" w:hAnsi="Times New Roman" w:cs="Times New Roman"/>
+          <w:sz w:val="24"/>
+          <w:szCs w:val="24"/>
+          <w:lang w:eastAsia="de-DE"/>
+        </w:rPr>
+      </w:pPr>
+      <w:r>
+        <w:rPr>
+          <w:rFonts w:ascii="Arial" w:eastAsia="Times New Roman" w:hAnsi="Arial" w:cs="Arial"/>
+          <w:color w:val="FF9900"/>
+          <w:lang w:eastAsia="de-DE"/>
+        </w:rPr>
+        <w:t>Bequemlichkeit</w:t>
+      </w:r>
+    </w:p>
+    <w:p>
+      <w:pPr>
+        <w:spacing w:before="240" w:after="240" w:line="240" w:lineRule="auto"/>
+        <w:ind w:left="425"/>
+        <w:rPr>
+          <w:rFonts w:ascii="Times New Roman" w:eastAsia="Times New Roman" w:hAnsi="Times New Roman" w:cs="Times New Roman"/>
+          <w:sz w:val="24"/>
+          <w:szCs w:val="24"/>
+          <w:lang w:eastAsia="de-DE"/>
+        </w:rPr>
+      </w:pPr>
+      <w:r>
+        <w:rPr>
+          <w:rFonts w:ascii="Arial" w:eastAsia="Times New Roman" w:hAnsi="Arial" w:cs="Arial"/>
+          <w:color w:val="FF9900"/>
+          <w:lang w:eastAsia="de-DE"/>
+        </w:rPr>
+        <w:t xml:space="preserve">Klamotten: Da Preis Leistung meistens immer passt und die Lieferung schnell ist und es vor Ort leider meist teurer ist. </w:t>
+      </w:r>
+      <w:r>
+        <w:rPr>
+          <w:rFonts w:ascii="Arial" w:eastAsia="Times New Roman" w:hAnsi="Arial" w:cs="Arial"/>
+          <w:color w:val="FF9900"/>
+          <w:lang w:eastAsia="de-DE"/>
+        </w:rPr>
+        <w:br/>
+      </w:r>
+      <w:r>
+        <w:rPr>
+          <w:rFonts w:ascii="Arial" w:eastAsia="Times New Roman" w:hAnsi="Arial" w:cs="Arial"/>
+          <w:color w:val="FF9900"/>
+          <w:lang w:eastAsia="de-DE"/>
+        </w:rPr>
+        <w:lastRenderedPageBreak/>
+        <w:br/>
+      </w:r>
+      <w:r>
+        <w:rPr>
+          <w:rFonts w:ascii="Arial" w:eastAsia="Times New Roman" w:hAnsi="Arial" w:cs="Arial"/>
+          <w:color w:val="FF9900"/>
+          <w:lang w:eastAsia="de-DE"/>
+        </w:rPr>
+        <w:br/>
+      </w:r>
+    </w:p>
+    <w:p>
+      <w:pPr>
+        <w:spacing w:before="240" w:after="240" w:line="240" w:lineRule="auto"/>
+        <w:ind w:hanging="360"/>
+        <w:rPr>
+          <w:rFonts w:ascii="Times New Roman" w:eastAsia="Times New Roman" w:hAnsi="Times New Roman" w:cs="Times New Roman"/>
+          <w:sz w:val="24"/>
+          <w:szCs w:val="24"/>
+          <w:lang w:eastAsia="de-DE"/>
+        </w:rPr>
+      </w:pPr>
+      <w:r>
+        <w:rPr>
+          <w:rFonts w:ascii="Arial" w:eastAsia="Times New Roman" w:hAnsi="Arial" w:cs="Arial"/>
+          <w:b/>
+          <w:bCs/>
+          <w:color w:val="000000"/>
+          <w:lang w:eastAsia="de-DE"/>
+        </w:rPr>
+        <w:t>7.</w:t>
+      </w:r>
+      <w:r>
+        <w:rPr>
+          <w:rFonts w:ascii="Arial" w:eastAsia="Times New Roman" w:hAnsi="Arial" w:cs="Arial"/>
+          <w:b/>
+          <w:bCs/>
+          <w:color w:val="000000"/>
+          <w:sz w:val="14"/>
+          <w:szCs w:val="14"/>
+          <w:lang w:eastAsia="de-DE"/>
+        </w:rPr>
+        <w:t xml:space="preserve">       </w:t>
+      </w:r>
+      <w:r>
+        <w:rPr>
+          <w:rFonts w:ascii="Arial" w:eastAsia="Times New Roman" w:hAnsi="Arial" w:cs="Arial"/>
+          <w:b/>
+          <w:bCs/>
+          <w:color w:val="000000"/>
+          <w:lang w:eastAsia="de-DE"/>
+        </w:rPr>
+        <w:t>Wobei hast du bei der Auswahl der Produkte am meisten Wert gelegt und warum?</w:t>
+      </w:r>
+    </w:p>
+    <w:p>
+      <w:pPr>
+        <w:spacing w:before="240" w:after="240" w:line="240" w:lineRule="auto"/>
+        <w:ind w:hanging="360"/>
+        <w:rPr>
+          <w:rFonts w:ascii="Times New Roman" w:eastAsia="Times New Roman" w:hAnsi="Times New Roman" w:cs="Times New Roman"/>
+          <w:sz w:val="24"/>
+          <w:szCs w:val="24"/>
+          <w:lang w:eastAsia="de-DE"/>
+        </w:rPr>
+      </w:pPr>
+      <w:r>
+        <w:rPr>
+          <w:rFonts w:ascii="Arial" w:eastAsia="Times New Roman" w:hAnsi="Arial" w:cs="Arial"/>
+          <w:b/>
+          <w:bCs/>
+          <w:color w:val="000000"/>
+          <w:lang w:eastAsia="de-DE"/>
+        </w:rPr>
+        <w:t>(Hier bitte auf die in 6 genannten Produkte eingehen)</w:t>
+      </w:r>
+    </w:p>
+    <w:p>
+      <w:pPr>
+        <w:spacing w:before="240" w:after="240" w:line="240" w:lineRule="auto"/>
+        <w:ind w:left="425"/>
+        <w:rPr>
+          <w:rFonts w:ascii="Times New Roman" w:eastAsia="Times New Roman" w:hAnsi="Times New Roman" w:cs="Times New Roman"/>
+          <w:sz w:val="24"/>
+          <w:szCs w:val="24"/>
+          <w:lang w:eastAsia="de-DE"/>
+        </w:rPr>
+      </w:pPr>
+      <w:r>
+        <w:rPr>
+          <w:rFonts w:ascii="Arial" w:eastAsia="Times New Roman" w:hAnsi="Arial" w:cs="Arial"/>
+          <w:color w:val="FF9900"/>
+          <w:lang w:eastAsia="de-DE"/>
+        </w:rPr>
+        <w:t>Klamotten: Preis/Leistung, gute Qualität und Passform. </w:t>
+      </w:r>
+    </w:p>
+    <w:p>
+      <w:pPr>
+        <w:spacing w:before="240" w:after="240" w:line="240" w:lineRule="auto"/>
+        <w:ind w:left="425"/>
+        <w:rPr>
+          <w:rFonts w:ascii="Times New Roman" w:eastAsia="Times New Roman" w:hAnsi="Times New Roman" w:cs="Times New Roman"/>
+          <w:sz w:val="24"/>
+          <w:szCs w:val="24"/>
+          <w:lang w:eastAsia="de-DE"/>
+        </w:rPr>
+      </w:pPr>
+      <w:r>
+        <w:rPr>
+          <w:rFonts w:ascii="Arial" w:eastAsia="Times New Roman" w:hAnsi="Arial" w:cs="Arial"/>
+          <w:color w:val="FF9900"/>
+          <w:lang w:eastAsia="de-DE"/>
+        </w:rPr>
+        <w:t>Preis/Leistung</w:t>
+      </w:r>
+    </w:p>
+    <w:p>
+      <w:pPr>
+        <w:spacing w:before="240" w:after="240" w:line="240" w:lineRule="auto"/>
+        <w:ind w:left="425"/>
+        <w:rPr>
+          <w:rFonts w:ascii="Times New Roman" w:eastAsia="Times New Roman" w:hAnsi="Times New Roman" w:cs="Times New Roman"/>
+          <w:sz w:val="24"/>
+          <w:szCs w:val="24"/>
+          <w:lang w:eastAsia="de-DE"/>
+        </w:rPr>
+      </w:pPr>
+      <w:r>
+        <w:rPr>
+          <w:rFonts w:ascii="Arial" w:eastAsia="Times New Roman" w:hAnsi="Arial" w:cs="Arial"/>
+          <w:color w:val="FF9900"/>
+          <w:lang w:eastAsia="de-DE"/>
+        </w:rPr>
+        <w:t>Verfügbarkeit</w:t>
+      </w:r>
+    </w:p>
+    <w:p>
+      <w:pPr>
+        <w:spacing w:before="240" w:after="240" w:line="240" w:lineRule="auto"/>
+        <w:ind w:left="425"/>
+        <w:rPr>
+          <w:rFonts w:ascii="Times New Roman" w:eastAsia="Times New Roman" w:hAnsi="Times New Roman" w:cs="Times New Roman"/>
+          <w:sz w:val="24"/>
+          <w:szCs w:val="24"/>
+          <w:lang w:eastAsia="de-DE"/>
+        </w:rPr>
+      </w:pPr>
+      <w:r>
+        <w:rPr>
+          <w:rFonts w:ascii="Arial" w:eastAsia="Times New Roman" w:hAnsi="Arial" w:cs="Arial"/>
+          <w:color w:val="FF9900"/>
+          <w:lang w:eastAsia="de-DE"/>
+        </w:rPr>
+        <w:t xml:space="preserve">Positive Rezensionen anderer Kunden    </w:t>
+      </w:r>
+    </w:p>
+    <w:p>
+      <w:pPr>
+        <w:spacing w:before="240" w:after="240" w:line="240" w:lineRule="auto"/>
+        <w:rPr>
+          <w:rFonts w:ascii="Times New Roman" w:eastAsia="Times New Roman" w:hAnsi="Times New Roman" w:cs="Times New Roman"/>
+          <w:sz w:val="24"/>
+          <w:szCs w:val="24"/>
+          <w:lang w:eastAsia="de-DE"/>
+        </w:rPr>
+      </w:pPr>
+      <w:r>
+        <w:rPr>
+          <w:rFonts w:ascii="Arial" w:eastAsia="Times New Roman" w:hAnsi="Arial" w:cs="Arial"/>
+          <w:color w:val="A5A5A5"/>
+          <w:lang w:eastAsia="de-DE"/>
+        </w:rPr>
+        <w:t>______________________________________Amazon_____________________________</w:t>
+      </w:r>
+    </w:p>
+    <w:p>
+      <w:pPr>
+        <w:spacing w:before="240" w:after="240" w:line="240" w:lineRule="auto"/>
+        <w:ind w:hanging="360"/>
+        <w:rPr>
+          <w:rFonts w:ascii="Times New Roman" w:eastAsia="Times New Roman" w:hAnsi="Times New Roman" w:cs="Times New Roman"/>
+          <w:sz w:val="24"/>
+          <w:szCs w:val="24"/>
+          <w:lang w:eastAsia="de-DE"/>
+        </w:rPr>
+      </w:pPr>
+      <w:r>
+        <w:rPr>
+          <w:rFonts w:ascii="Arial" w:eastAsia="Times New Roman" w:hAnsi="Arial" w:cs="Arial"/>
+          <w:b/>
+          <w:bCs/>
+          <w:color w:val="000000"/>
+          <w:lang w:eastAsia="de-DE"/>
+        </w:rPr>
+        <w:t>8.</w:t>
+      </w:r>
+      <w:r>
+        <w:rPr>
+          <w:rFonts w:ascii="Arial" w:eastAsia="Times New Roman" w:hAnsi="Arial" w:cs="Arial"/>
+          <w:b/>
+          <w:bCs/>
+          <w:color w:val="000000"/>
+          <w:sz w:val="14"/>
+          <w:szCs w:val="14"/>
+          <w:lang w:eastAsia="de-DE"/>
+        </w:rPr>
+        <w:t xml:space="preserve">       </w:t>
+      </w:r>
+      <w:r>
+        <w:rPr>
+          <w:rFonts w:ascii="Arial" w:eastAsia="Times New Roman" w:hAnsi="Arial" w:cs="Arial"/>
+          <w:b/>
+          <w:bCs/>
+          <w:color w:val="000000"/>
+          <w:lang w:eastAsia="de-DE"/>
+        </w:rPr>
+        <w:t>Was war das letzte, dass du bei Amazon bestellt hast?</w:t>
+      </w:r>
+    </w:p>
+    <w:p>
+      <w:pPr>
+        <w:spacing w:before="240" w:after="240" w:line="240" w:lineRule="auto"/>
+        <w:ind w:left="425"/>
+        <w:rPr>
+          <w:rFonts w:ascii="Times New Roman" w:eastAsia="Times New Roman" w:hAnsi="Times New Roman" w:cs="Times New Roman"/>
+          <w:sz w:val="24"/>
+          <w:szCs w:val="24"/>
+          <w:lang w:eastAsia="de-DE"/>
+        </w:rPr>
+      </w:pPr>
+      <w:r>
+        <w:rPr>
+          <w:rFonts w:ascii="Arial" w:eastAsia="Times New Roman" w:hAnsi="Arial" w:cs="Arial"/>
+          <w:color w:val="FF9900"/>
+          <w:lang w:eastAsia="de-DE"/>
+        </w:rPr>
+        <w:t>Terminkalender, Geburtstagsgeschenk, T-Shirt von S.Oliver, Omega 3 Kapseln</w:t>
+      </w:r>
+    </w:p>
+    <w:p>
+      <w:pPr>
+        <w:spacing w:before="240" w:after="240" w:line="240" w:lineRule="auto"/>
+        <w:ind w:hanging="360"/>
+        <w:rPr>
+          <w:rFonts w:ascii="Times New Roman" w:eastAsia="Times New Roman" w:hAnsi="Times New Roman" w:cs="Times New Roman"/>
+          <w:sz w:val="24"/>
+          <w:szCs w:val="24"/>
+          <w:lang w:eastAsia="de-DE"/>
+        </w:rPr>
+      </w:pPr>
+      <w:r>
+        <w:rPr>
+          <w:rFonts w:ascii="Arial" w:eastAsia="Times New Roman" w:hAnsi="Arial" w:cs="Arial"/>
+          <w:b/>
+          <w:bCs/>
+          <w:color w:val="000000"/>
+          <w:lang w:eastAsia="de-DE"/>
+        </w:rPr>
+        <w:t>9.</w:t>
+      </w:r>
+      <w:r>
+        <w:rPr>
+          <w:rFonts w:ascii="Arial" w:eastAsia="Times New Roman" w:hAnsi="Arial" w:cs="Arial"/>
+          <w:b/>
+          <w:bCs/>
+          <w:color w:val="000000"/>
+          <w:sz w:val="14"/>
+          <w:szCs w:val="14"/>
+          <w:lang w:eastAsia="de-DE"/>
+        </w:rPr>
+        <w:t xml:space="preserve">       </w:t>
+      </w:r>
+      <w:r>
+        <w:rPr>
+          <w:rFonts w:ascii="Arial" w:eastAsia="Times New Roman" w:hAnsi="Arial" w:cs="Arial"/>
+          <w:b/>
+          <w:bCs/>
+          <w:color w:val="000000"/>
+          <w:lang w:eastAsia="de-DE"/>
+        </w:rPr>
+        <w:t>Erzähle bitte, was waren deine Gefühle/Emotionen vor, während und nach dem Bestellen?</w:t>
+      </w:r>
+    </w:p>
+    <w:p>
+      <w:pPr>
+        <w:spacing w:before="240" w:after="240" w:line="240" w:lineRule="auto"/>
+        <w:ind w:left="425"/>
+        <w:rPr>
+          <w:rFonts w:ascii="Times New Roman" w:eastAsia="Times New Roman" w:hAnsi="Times New Roman" w:cs="Times New Roman"/>
+          <w:sz w:val="24"/>
+          <w:szCs w:val="24"/>
+          <w:lang w:eastAsia="de-DE"/>
+        </w:rPr>
+      </w:pPr>
+      <w:r>
+        <w:rPr>
+          <w:rFonts w:ascii="Arial" w:eastAsia="Times New Roman" w:hAnsi="Arial" w:cs="Arial"/>
+          <w:color w:val="FF9900"/>
+          <w:u w:val="single"/>
+          <w:lang w:eastAsia="de-DE"/>
+        </w:rPr>
+        <w:t>Vor:</w:t>
+      </w:r>
+    </w:p>
+    <w:p>
+      <w:pPr>
+        <w:spacing w:before="240" w:after="240" w:line="240" w:lineRule="auto"/>
+        <w:ind w:left="425"/>
+        <w:rPr>
+          <w:rFonts w:ascii="Times New Roman" w:eastAsia="Times New Roman" w:hAnsi="Times New Roman" w:cs="Times New Roman"/>
+          <w:sz w:val="24"/>
+          <w:szCs w:val="24"/>
+          <w:lang w:eastAsia="de-DE"/>
+        </w:rPr>
+      </w:pPr>
+      <w:r>
+        <w:rPr>
+          <w:rFonts w:ascii="Arial" w:eastAsia="Times New Roman" w:hAnsi="Arial" w:cs="Arial"/>
+          <w:color w:val="FF9900"/>
+          <w:lang w:eastAsia="de-DE"/>
+        </w:rPr>
+        <w:t>gestresst, (Geburtstagsgeschenk → eilig) </w:t>
+      </w:r>
+    </w:p>
+    <w:p>
+      <w:pPr>
+        <w:spacing w:before="240" w:after="240" w:line="240" w:lineRule="auto"/>
+        <w:ind w:left="425"/>
+        <w:rPr>
+          <w:rFonts w:ascii="Times New Roman" w:eastAsia="Times New Roman" w:hAnsi="Times New Roman" w:cs="Times New Roman"/>
+          <w:sz w:val="24"/>
+          <w:szCs w:val="24"/>
+          <w:lang w:eastAsia="de-DE"/>
+        </w:rPr>
+      </w:pPr>
+      <w:r>
+        <w:rPr>
+          <w:rFonts w:ascii="Arial" w:eastAsia="Times New Roman" w:hAnsi="Arial" w:cs="Arial"/>
+          <w:color w:val="FF9900"/>
+          <w:lang w:eastAsia="de-DE"/>
+        </w:rPr>
+        <w:t>zufrieden, neutral</w:t>
+      </w:r>
+    </w:p>
+    <w:p>
+      <w:pPr>
+        <w:spacing w:before="240" w:after="240" w:line="240" w:lineRule="auto"/>
+        <w:ind w:left="425"/>
+        <w:rPr>
+          <w:rFonts w:ascii="Times New Roman" w:eastAsia="Times New Roman" w:hAnsi="Times New Roman" w:cs="Times New Roman"/>
+          <w:sz w:val="24"/>
+          <w:szCs w:val="24"/>
+          <w:lang w:eastAsia="de-DE"/>
+        </w:rPr>
+      </w:pPr>
+      <w:r>
+        <w:rPr>
+          <w:rFonts w:ascii="Arial" w:eastAsia="Times New Roman" w:hAnsi="Arial" w:cs="Arial"/>
+          <w:color w:val="FF9900"/>
+          <w:lang w:eastAsia="de-DE"/>
+        </w:rPr>
+        <w:t>neugierig und gespannt, aber genervt, wenn man nichts findet</w:t>
+      </w:r>
+    </w:p>
+    <w:p>
+      <w:pPr>
+        <w:spacing w:before="240" w:after="240" w:line="240" w:lineRule="auto"/>
+        <w:ind w:left="425"/>
+        <w:rPr>
+          <w:rFonts w:ascii="Times New Roman" w:eastAsia="Times New Roman" w:hAnsi="Times New Roman" w:cs="Times New Roman"/>
+          <w:sz w:val="24"/>
+          <w:szCs w:val="24"/>
+          <w:lang w:eastAsia="de-DE"/>
+        </w:rPr>
+      </w:pPr>
+      <w:r>
+        <w:rPr>
+          <w:rFonts w:ascii="Arial" w:eastAsia="Times New Roman" w:hAnsi="Arial" w:cs="Arial"/>
+          <w:color w:val="FF9900"/>
+          <w:u w:val="single"/>
+          <w:lang w:eastAsia="de-DE"/>
+        </w:rPr>
+        <w:t>Während:</w:t>
+      </w:r>
+    </w:p>
+    <w:p>
+      <w:pPr>
+        <w:spacing w:before="240" w:after="240" w:line="240" w:lineRule="auto"/>
+        <w:ind w:left="425"/>
+        <w:rPr>
+          <w:rFonts w:ascii="Times New Roman" w:eastAsia="Times New Roman" w:hAnsi="Times New Roman" w:cs="Times New Roman"/>
+          <w:sz w:val="24"/>
+          <w:szCs w:val="24"/>
+          <w:lang w:eastAsia="de-DE"/>
+        </w:rPr>
+      </w:pPr>
+      <w:r>
+        <w:rPr>
+          <w:rFonts w:ascii="Arial" w:eastAsia="Times New Roman" w:hAnsi="Arial" w:cs="Arial"/>
+          <w:color w:val="FF9900"/>
+          <w:lang w:eastAsia="de-DE"/>
+        </w:rPr>
+        <w:t>Höchst konzentriert und genervt, weil kein Prime hat</w:t>
+      </w:r>
+    </w:p>
+    <w:p>
+      <w:pPr>
+        <w:spacing w:before="240" w:after="240" w:line="240" w:lineRule="auto"/>
+        <w:ind w:left="425"/>
+        <w:rPr>
+          <w:rFonts w:ascii="Times New Roman" w:eastAsia="Times New Roman" w:hAnsi="Times New Roman" w:cs="Times New Roman"/>
+          <w:sz w:val="24"/>
+          <w:szCs w:val="24"/>
+          <w:lang w:eastAsia="de-DE"/>
+        </w:rPr>
+      </w:pPr>
+      <w:r>
+        <w:rPr>
+          <w:rFonts w:ascii="Arial" w:eastAsia="Times New Roman" w:hAnsi="Arial" w:cs="Arial"/>
+          <w:color w:val="FF9900"/>
+          <w:lang w:eastAsia="de-DE"/>
+        </w:rPr>
+        <w:t xml:space="preserve">Aufgeregt (im positiven Sinne)    </w:t>
+      </w:r>
+    </w:p>
+    <w:p>
+      <w:pPr>
+        <w:spacing w:before="240" w:after="240" w:line="240" w:lineRule="auto"/>
+        <w:ind w:left="425"/>
+        <w:rPr>
+          <w:rFonts w:ascii="Times New Roman" w:eastAsia="Times New Roman" w:hAnsi="Times New Roman" w:cs="Times New Roman"/>
+          <w:sz w:val="24"/>
+          <w:szCs w:val="24"/>
+          <w:lang w:eastAsia="de-DE"/>
+        </w:rPr>
+      </w:pPr>
+      <w:r>
+        <w:rPr>
+          <w:rFonts w:ascii="Arial" w:eastAsia="Times New Roman" w:hAnsi="Arial" w:cs="Arial"/>
+          <w:color w:val="FF9900"/>
+          <w:lang w:eastAsia="de-DE"/>
+        </w:rPr>
+        <w:t>Angst, dass es nicht pünktlich ankommt, da es ein Geburtstagsgeschenk war</w:t>
+      </w:r>
+    </w:p>
+    <w:p>
+      <w:pPr>
+        <w:spacing w:before="240" w:after="240" w:line="240" w:lineRule="auto"/>
+        <w:ind w:left="425"/>
+        <w:rPr>
+          <w:rFonts w:ascii="Times New Roman" w:eastAsia="Times New Roman" w:hAnsi="Times New Roman" w:cs="Times New Roman"/>
+          <w:sz w:val="24"/>
+          <w:szCs w:val="24"/>
+          <w:lang w:eastAsia="de-DE"/>
+        </w:rPr>
+      </w:pPr>
+      <w:r>
+        <w:rPr>
+          <w:rFonts w:ascii="Arial" w:eastAsia="Times New Roman" w:hAnsi="Arial" w:cs="Arial"/>
+          <w:color w:val="FF9900"/>
+          <w:u w:val="single"/>
+          <w:lang w:eastAsia="de-DE"/>
+        </w:rPr>
+        <w:t>Danach:</w:t>
+      </w:r>
+    </w:p>
+    <w:p>
+      <w:pPr>
+        <w:spacing w:before="240" w:after="240" w:line="240" w:lineRule="auto"/>
+        <w:ind w:left="425"/>
+        <w:rPr>
+          <w:rFonts w:ascii="Times New Roman" w:eastAsia="Times New Roman" w:hAnsi="Times New Roman" w:cs="Times New Roman"/>
+          <w:sz w:val="24"/>
+          <w:szCs w:val="24"/>
+          <w:lang w:eastAsia="de-DE"/>
+        </w:rPr>
+      </w:pPr>
+      <w:r>
+        <w:rPr>
+          <w:rFonts w:ascii="Arial" w:eastAsia="Times New Roman" w:hAnsi="Arial" w:cs="Arial"/>
+          <w:color w:val="FF9900"/>
+          <w:lang w:eastAsia="de-DE"/>
+        </w:rPr>
+        <w:t>Unsicher, ob enttäuscht oder bestätigt wird / ob alles unbeschädigt, verunsichert klappt alles so </w:t>
+      </w:r>
+    </w:p>
+    <w:p>
+      <w:pPr>
+        <w:spacing w:before="240" w:after="240" w:line="240" w:lineRule="auto"/>
+        <w:ind w:left="425"/>
+        <w:rPr>
+          <w:rFonts w:ascii="Times New Roman" w:eastAsia="Times New Roman" w:hAnsi="Times New Roman" w:cs="Times New Roman"/>
+          <w:sz w:val="24"/>
+          <w:szCs w:val="24"/>
+          <w:lang w:eastAsia="de-DE"/>
+        </w:rPr>
+      </w:pPr>
+      <w:r>
+        <w:rPr>
+          <w:rFonts w:ascii="Arial" w:eastAsia="Times New Roman" w:hAnsi="Arial" w:cs="Arial"/>
+          <w:color w:val="FF9900"/>
+          <w:lang w:eastAsia="de-DE"/>
+        </w:rPr>
+        <w:t>Erleichtert, Glücklich wegen schneller Lieferung </w:t>
+      </w:r>
+    </w:p>
+    <w:p>
+      <w:pPr>
+        <w:spacing w:before="240" w:after="240" w:line="240" w:lineRule="auto"/>
+        <w:ind w:hanging="360"/>
+        <w:rPr>
+          <w:rFonts w:ascii="Times New Roman" w:eastAsia="Times New Roman" w:hAnsi="Times New Roman" w:cs="Times New Roman"/>
+          <w:sz w:val="24"/>
+          <w:szCs w:val="24"/>
+          <w:lang w:eastAsia="de-DE"/>
+        </w:rPr>
+      </w:pPr>
+      <w:r>
+        <w:rPr>
+          <w:rFonts w:ascii="Arial" w:eastAsia="Times New Roman" w:hAnsi="Arial" w:cs="Arial"/>
+          <w:b/>
+          <w:bCs/>
+          <w:color w:val="000000"/>
+          <w:lang w:eastAsia="de-DE"/>
+        </w:rPr>
+        <w:t>10.</w:t>
+      </w:r>
+      <w:r>
+        <w:rPr>
+          <w:rFonts w:ascii="Arial" w:eastAsia="Times New Roman" w:hAnsi="Arial" w:cs="Arial"/>
+          <w:b/>
+          <w:bCs/>
+          <w:color w:val="000000"/>
+          <w:sz w:val="14"/>
+          <w:szCs w:val="14"/>
+          <w:lang w:eastAsia="de-DE"/>
+        </w:rPr>
+        <w:t xml:space="preserve">   </w:t>
+      </w:r>
+      <w:r>
+        <w:rPr>
+          <w:rFonts w:ascii="Arial" w:eastAsia="Times New Roman" w:hAnsi="Arial" w:cs="Arial"/>
+          <w:b/>
+          <w:bCs/>
+          <w:color w:val="000000"/>
+          <w:lang w:eastAsia="de-DE"/>
+        </w:rPr>
+        <w:t>Was fiel dir bisher am besten in der Amazon App auf?</w:t>
+      </w:r>
+    </w:p>
+    <w:p>
+      <w:pPr>
+        <w:spacing w:before="240" w:after="240" w:line="240" w:lineRule="auto"/>
+        <w:ind w:left="425"/>
+        <w:rPr>
+          <w:rFonts w:ascii="Times New Roman" w:eastAsia="Times New Roman" w:hAnsi="Times New Roman" w:cs="Times New Roman"/>
+          <w:sz w:val="24"/>
+          <w:szCs w:val="24"/>
+          <w:lang w:eastAsia="de-DE"/>
+        </w:rPr>
+      </w:pPr>
+      <w:r>
+        <w:rPr>
+          <w:rFonts w:ascii="Arial" w:eastAsia="Times New Roman" w:hAnsi="Arial" w:cs="Arial"/>
+          <w:color w:val="FF9900"/>
+          <w:lang w:eastAsia="de-DE"/>
+        </w:rPr>
+        <w:t>Menübalken, der mir alle wichtigen und relevanten Themen bereitstellt </w:t>
+      </w:r>
+    </w:p>
+    <w:p>
+      <w:pPr>
+        <w:spacing w:before="240" w:after="240" w:line="240" w:lineRule="auto"/>
+        <w:ind w:left="425"/>
+        <w:rPr>
+          <w:rFonts w:ascii="Times New Roman" w:eastAsia="Times New Roman" w:hAnsi="Times New Roman" w:cs="Times New Roman"/>
+          <w:sz w:val="24"/>
+          <w:szCs w:val="24"/>
+          <w:lang w:eastAsia="de-DE"/>
+        </w:rPr>
+      </w:pPr>
+      <w:r>
+        <w:rPr>
+          <w:rFonts w:ascii="Arial" w:eastAsia="Times New Roman" w:hAnsi="Arial" w:cs="Arial"/>
+          <w:color w:val="FF9900"/>
+          <w:lang w:eastAsia="de-DE"/>
+        </w:rPr>
+        <w:t>Übersichtliche Icons z.B. für mein eigenes Konto</w:t>
+      </w:r>
+    </w:p>
+    <w:p>
+      <w:pPr>
+        <w:spacing w:before="240" w:after="240" w:line="240" w:lineRule="auto"/>
+        <w:ind w:left="425"/>
+        <w:rPr>
+          <w:rFonts w:ascii="Times New Roman" w:eastAsia="Times New Roman" w:hAnsi="Times New Roman" w:cs="Times New Roman"/>
+          <w:sz w:val="24"/>
+          <w:szCs w:val="24"/>
+          <w:lang w:eastAsia="de-DE"/>
+        </w:rPr>
+      </w:pPr>
+      <w:r>
+        <w:rPr>
+          <w:rFonts w:ascii="Arial" w:eastAsia="Times New Roman" w:hAnsi="Arial" w:cs="Arial"/>
+          <w:color w:val="FF9900"/>
+          <w:lang w:eastAsia="de-DE"/>
+        </w:rPr>
+        <w:t>Meine getätigten Bestellungen sind schnell und gut ersichtlich. </w:t>
+      </w:r>
+    </w:p>
+    <w:p>
+      <w:pPr>
+        <w:spacing w:after="240" w:line="240" w:lineRule="auto"/>
+        <w:ind w:left="425"/>
+        <w:rPr>
+          <w:rFonts w:ascii="Times New Roman" w:eastAsia="Times New Roman" w:hAnsi="Times New Roman" w:cs="Times New Roman"/>
+          <w:sz w:val="24"/>
+          <w:szCs w:val="24"/>
+          <w:lang w:eastAsia="de-DE"/>
+        </w:rPr>
+      </w:pPr>
+      <w:r>
+        <w:rPr>
+          <w:rFonts w:ascii="Arial" w:eastAsia="Times New Roman" w:hAnsi="Arial" w:cs="Arial"/>
+          <w:color w:val="FF9900"/>
+          <w:lang w:eastAsia="de-DE"/>
+        </w:rPr>
+        <w:t>Einkaufslisten-Funktion: Organisation seiner Einkäufe</w:t>
+      </w:r>
+    </w:p>
+    <w:p>
+      <w:pPr>
+        <w:spacing w:after="240" w:line="240" w:lineRule="auto"/>
+        <w:ind w:left="425"/>
+        <w:rPr>
+          <w:rFonts w:ascii="Times New Roman" w:eastAsia="Times New Roman" w:hAnsi="Times New Roman" w:cs="Times New Roman"/>
+          <w:sz w:val="24"/>
+          <w:szCs w:val="24"/>
+          <w:lang w:eastAsia="de-DE"/>
+        </w:rPr>
+      </w:pPr>
+      <w:r>
+        <w:rPr>
+          <w:rFonts w:ascii="Arial" w:eastAsia="Times New Roman" w:hAnsi="Arial" w:cs="Arial"/>
+          <w:color w:val="FF9900"/>
+          <w:lang w:eastAsia="de-DE"/>
+        </w:rPr>
+        <w:lastRenderedPageBreak/>
+        <w:t>Amazon “Best-Choice” Markierung</w:t>
+      </w:r>
+    </w:p>
+    <w:p>
+      <w:pPr>
+        <w:spacing w:after="240" w:line="240" w:lineRule="auto"/>
+        <w:ind w:left="425"/>
+        <w:rPr>
+          <w:rFonts w:ascii="Times New Roman" w:eastAsia="Times New Roman" w:hAnsi="Times New Roman" w:cs="Times New Roman"/>
+          <w:sz w:val="24"/>
+          <w:szCs w:val="24"/>
+          <w:lang w:eastAsia="de-DE"/>
+        </w:rPr>
+      </w:pPr>
+      <w:r>
+        <w:rPr>
+          <w:rFonts w:ascii="Arial" w:eastAsia="Times New Roman" w:hAnsi="Arial" w:cs="Arial"/>
+          <w:color w:val="FF9900"/>
+          <w:lang w:eastAsia="de-DE"/>
+        </w:rPr>
+        <w:t>Bestellbutton gut hervorgehoben, man weiß, dass jetzt bestellt wird</w:t>
+      </w:r>
+    </w:p>
+    <w:p>
+      <w:pPr>
+        <w:spacing w:before="240" w:after="240" w:line="240" w:lineRule="auto"/>
+        <w:ind w:hanging="360"/>
+        <w:rPr>
+          <w:rFonts w:ascii="Times New Roman" w:eastAsia="Times New Roman" w:hAnsi="Times New Roman" w:cs="Times New Roman"/>
+          <w:sz w:val="24"/>
+          <w:szCs w:val="24"/>
+          <w:lang w:eastAsia="de-DE"/>
+        </w:rPr>
+      </w:pPr>
+      <w:r>
+        <w:rPr>
+          <w:rFonts w:ascii="Arial" w:eastAsia="Times New Roman" w:hAnsi="Arial" w:cs="Arial"/>
+          <w:b/>
+          <w:bCs/>
+          <w:color w:val="000000"/>
+          <w:lang w:eastAsia="de-DE"/>
+        </w:rPr>
+        <w:t>11.</w:t>
+      </w:r>
+      <w:r>
+        <w:rPr>
+          <w:rFonts w:ascii="Arial" w:eastAsia="Times New Roman" w:hAnsi="Arial" w:cs="Arial"/>
+          <w:b/>
+          <w:bCs/>
+          <w:color w:val="000000"/>
+          <w:sz w:val="14"/>
+          <w:szCs w:val="14"/>
+          <w:lang w:eastAsia="de-DE"/>
+        </w:rPr>
+        <w:t xml:space="preserve">   </w:t>
+      </w:r>
+      <w:r>
+        <w:rPr>
+          <w:rFonts w:ascii="Arial" w:eastAsia="Times New Roman" w:hAnsi="Arial" w:cs="Arial"/>
+          <w:b/>
+          <w:bCs/>
+          <w:color w:val="000000"/>
+          <w:lang w:eastAsia="de-DE"/>
+        </w:rPr>
+        <w:t>Gibt es Design-/Bedienelemente die dir bei anderen Apps positiv aufgefallen sind?</w:t>
+      </w:r>
+    </w:p>
+    <w:p>
+      <w:pPr>
+        <w:spacing w:before="240" w:after="240" w:line="240" w:lineRule="auto"/>
+        <w:ind w:hanging="360"/>
+        <w:rPr>
+          <w:rFonts w:ascii="Times New Roman" w:eastAsia="Times New Roman" w:hAnsi="Times New Roman" w:cs="Times New Roman"/>
+          <w:sz w:val="24"/>
+          <w:szCs w:val="24"/>
+          <w:lang w:eastAsia="de-DE"/>
+        </w:rPr>
+      </w:pPr>
+      <w:r>
+        <w:rPr>
+          <w:rFonts w:ascii="Arial" w:eastAsia="Times New Roman" w:hAnsi="Arial" w:cs="Arial"/>
+          <w:color w:val="FF9900"/>
+          <w:lang w:eastAsia="de-DE"/>
+        </w:rPr>
+        <w:t>    Netflix: Kategorien wurden gut und anschaulich dargestellt. Vorschau Bilder der Filme und Serien sind interessant und ändern sich immer wieder. Trailer Vorschau gefällt mir auch, sowas könnte man z.B. auch bei Amazon umsetzen und ein Produktvideo erstellen</w:t>
+      </w:r>
+    </w:p>
+    <w:p>
+      <w:pPr>
+        <w:spacing w:before="240" w:after="240" w:line="240" w:lineRule="auto"/>
+        <w:ind w:hanging="360"/>
+        <w:rPr>
+          <w:rFonts w:ascii="Times New Roman" w:eastAsia="Times New Roman" w:hAnsi="Times New Roman" w:cs="Times New Roman"/>
+          <w:sz w:val="24"/>
+          <w:szCs w:val="24"/>
+          <w:lang w:eastAsia="de-DE"/>
+        </w:rPr>
+      </w:pPr>
+      <w:r>
+        <w:rPr>
+          <w:rFonts w:ascii="Arial" w:eastAsia="Times New Roman" w:hAnsi="Arial" w:cs="Arial"/>
+          <w:b/>
+          <w:bCs/>
+          <w:color w:val="000000"/>
+          <w:lang w:eastAsia="de-DE"/>
+        </w:rPr>
+        <w:t>12.</w:t>
+      </w:r>
+      <w:r>
+        <w:rPr>
+          <w:rFonts w:ascii="Arial" w:eastAsia="Times New Roman" w:hAnsi="Arial" w:cs="Arial"/>
+          <w:b/>
+          <w:bCs/>
+          <w:color w:val="000000"/>
+          <w:sz w:val="14"/>
+          <w:szCs w:val="14"/>
+          <w:lang w:eastAsia="de-DE"/>
+        </w:rPr>
+        <w:t xml:space="preserve">   </w:t>
+      </w:r>
+      <w:r>
+        <w:rPr>
+          <w:rFonts w:ascii="Arial" w:eastAsia="Times New Roman" w:hAnsi="Arial" w:cs="Arial"/>
+          <w:b/>
+          <w:bCs/>
+          <w:color w:val="000000"/>
+          <w:lang w:eastAsia="de-DE"/>
+        </w:rPr>
+        <w:t>Wie würdest du vorgehen, wenn du die Nachhaltigkeit von Amazon Produkten in Erfahrung bringen möchtest?</w:t>
+      </w:r>
+    </w:p>
+    <w:p>
+      <w:pPr>
+        <w:spacing w:before="240" w:after="240" w:line="240" w:lineRule="auto"/>
+        <w:ind w:left="425"/>
+        <w:rPr>
+          <w:rFonts w:ascii="Times New Roman" w:eastAsia="Times New Roman" w:hAnsi="Times New Roman" w:cs="Times New Roman"/>
+          <w:sz w:val="24"/>
+          <w:szCs w:val="24"/>
+          <w:lang w:eastAsia="de-DE"/>
+        </w:rPr>
+      </w:pPr>
+      <w:r>
+        <w:rPr>
+          <w:rFonts w:ascii="Arial" w:eastAsia="Times New Roman" w:hAnsi="Arial" w:cs="Arial"/>
+          <w:color w:val="FF9900"/>
+          <w:lang w:eastAsia="de-DE"/>
+        </w:rPr>
+        <w:t>Nachschauen, ob man das gesuchte Produkt und Informationen auch direkt auf der Herstellerseite findet</w:t>
+      </w:r>
+      <w:r>
+        <w:rPr>
+          <w:rFonts w:ascii="Arial" w:eastAsia="Times New Roman" w:hAnsi="Arial" w:cs="Arial"/>
+          <w:b/>
+          <w:bCs/>
+          <w:color w:val="FF9900"/>
+          <w:lang w:eastAsia="de-DE"/>
+        </w:rPr>
+        <w:t xml:space="preserve">     </w:t>
+      </w:r>
+    </w:p>
+    <w:p>
+      <w:pPr>
+        <w:spacing w:before="240" w:after="240" w:line="240" w:lineRule="auto"/>
+        <w:ind w:left="425"/>
+        <w:rPr>
+          <w:rFonts w:ascii="Times New Roman" w:eastAsia="Times New Roman" w:hAnsi="Times New Roman" w:cs="Times New Roman"/>
+          <w:sz w:val="24"/>
+          <w:szCs w:val="24"/>
+          <w:lang w:eastAsia="de-DE"/>
+        </w:rPr>
+      </w:pPr>
+      <w:r>
+        <w:rPr>
+          <w:rFonts w:ascii="Arial" w:eastAsia="Times New Roman" w:hAnsi="Arial" w:cs="Arial"/>
+          <w:color w:val="FF9900"/>
+          <w:lang w:eastAsia="de-DE"/>
+        </w:rPr>
+        <w:t>Produktbeschreibung auf Amazon durchlesen, viele Hersteller schreiben Details zum Herstellungsort, Material etc. dazu</w:t>
+      </w:r>
+    </w:p>
+    <w:p>
+      <w:pPr>
+        <w:spacing w:before="240" w:after="240" w:line="240" w:lineRule="auto"/>
+        <w:ind w:left="425"/>
+        <w:rPr>
+          <w:rFonts w:ascii="Times New Roman" w:eastAsia="Times New Roman" w:hAnsi="Times New Roman" w:cs="Times New Roman"/>
+          <w:sz w:val="24"/>
+          <w:szCs w:val="24"/>
+          <w:lang w:eastAsia="de-DE"/>
+        </w:rPr>
+      </w:pPr>
+      <w:r>
+        <w:rPr>
+          <w:rFonts w:ascii="Arial" w:eastAsia="Times New Roman" w:hAnsi="Arial" w:cs="Arial"/>
+          <w:color w:val="FF9900"/>
+          <w:lang w:eastAsia="de-DE"/>
+        </w:rPr>
+        <w:t>Kundenbewertungen in Bezug auf Nachhaltigkeit durchgehen </w:t>
+      </w:r>
+    </w:p>
+    <w:p>
+      <w:pPr>
+        <w:spacing w:before="240" w:after="240" w:line="240" w:lineRule="auto"/>
+        <w:ind w:left="425"/>
+        <w:rPr>
+          <w:rFonts w:ascii="Times New Roman" w:eastAsia="Times New Roman" w:hAnsi="Times New Roman" w:cs="Times New Roman"/>
+          <w:sz w:val="24"/>
+          <w:szCs w:val="24"/>
+          <w:lang w:eastAsia="de-DE"/>
+        </w:rPr>
+      </w:pPr>
+      <w:r>
+        <w:rPr>
+          <w:rFonts w:ascii="Arial" w:eastAsia="Times New Roman" w:hAnsi="Arial" w:cs="Arial"/>
+          <w:color w:val="FF9900"/>
+          <w:lang w:eastAsia="de-DE"/>
+        </w:rPr>
+        <w:t>Nach verfügbaren Ersatzteilen suchen.</w:t>
+      </w:r>
+    </w:p>
+    <w:p>
+      <w:pPr>
+        <w:spacing w:before="240" w:after="240" w:line="240" w:lineRule="auto"/>
+        <w:ind w:hanging="360"/>
+        <w:rPr>
+          <w:rFonts w:ascii="Times New Roman" w:eastAsia="Times New Roman" w:hAnsi="Times New Roman" w:cs="Times New Roman"/>
+          <w:sz w:val="24"/>
+          <w:szCs w:val="24"/>
+          <w:lang w:eastAsia="de-DE"/>
+        </w:rPr>
+      </w:pPr>
+      <w:r>
+        <w:rPr>
+          <w:rFonts w:ascii="Arial" w:eastAsia="Times New Roman" w:hAnsi="Arial" w:cs="Arial"/>
+          <w:b/>
+          <w:bCs/>
+          <w:color w:val="000000"/>
+          <w:lang w:eastAsia="de-DE"/>
+        </w:rPr>
+        <w:t>13.</w:t>
+      </w:r>
+      <w:r>
+        <w:rPr>
+          <w:rFonts w:ascii="Arial" w:eastAsia="Times New Roman" w:hAnsi="Arial" w:cs="Arial"/>
+          <w:b/>
+          <w:bCs/>
+          <w:color w:val="000000"/>
+          <w:sz w:val="14"/>
+          <w:szCs w:val="14"/>
+          <w:lang w:eastAsia="de-DE"/>
+        </w:rPr>
+        <w:t xml:space="preserve">   </w:t>
+      </w:r>
+      <w:r>
+        <w:rPr>
+          <w:rFonts w:ascii="Arial" w:eastAsia="Times New Roman" w:hAnsi="Arial" w:cs="Arial"/>
+          <w:b/>
+          <w:bCs/>
+          <w:color w:val="000000"/>
+          <w:lang w:eastAsia="de-DE"/>
+        </w:rPr>
+        <w:t>Wie würdest du dir wünschen, dass Amazon die Nachhaltigkeit der Produkte dir näherbringen würde?</w:t>
+      </w:r>
+    </w:p>
+    <w:p>
+      <w:pPr>
+        <w:spacing w:after="0" w:line="240" w:lineRule="auto"/>
+        <w:rPr>
+          <w:rFonts w:ascii="Times New Roman" w:eastAsia="Times New Roman" w:hAnsi="Times New Roman" w:cs="Times New Roman"/>
+          <w:sz w:val="24"/>
+          <w:szCs w:val="24"/>
+          <w:lang w:eastAsia="de-DE"/>
+        </w:rPr>
+      </w:pPr>
+    </w:p>
+    <w:p>
+      <w:pPr>
+        <w:spacing w:before="240" w:after="240" w:line="240" w:lineRule="auto"/>
+        <w:ind w:left="425"/>
+        <w:rPr>
+          <w:rFonts w:ascii="Times New Roman" w:eastAsia="Times New Roman" w:hAnsi="Times New Roman" w:cs="Times New Roman"/>
+          <w:sz w:val="24"/>
+          <w:szCs w:val="24"/>
+          <w:lang w:eastAsia="de-DE"/>
+        </w:rPr>
+      </w:pPr>
+      <w:r>
+        <w:rPr>
+          <w:rFonts w:ascii="Arial" w:eastAsia="Times New Roman" w:hAnsi="Arial" w:cs="Arial"/>
+          <w:color w:val="FF9900"/>
+          <w:lang w:eastAsia="de-DE"/>
+        </w:rPr>
+        <w:t>Liefer- Details wie z.B. Versanddatum besser ersichtlich machen (im Warenkorb). Damit mehrere Produkte zusammen geliefert werden und nicht einzeln. Nicht immer möglich.</w:t>
+      </w:r>
+    </w:p>
+    <w:p>
+      <w:pPr>
+        <w:spacing w:before="240" w:after="240" w:line="240" w:lineRule="auto"/>
+        <w:ind w:left="425"/>
+        <w:rPr>
+          <w:rFonts w:ascii="Times New Roman" w:eastAsia="Times New Roman" w:hAnsi="Times New Roman" w:cs="Times New Roman"/>
+          <w:sz w:val="24"/>
+          <w:szCs w:val="24"/>
+          <w:lang w:eastAsia="de-DE"/>
+        </w:rPr>
+      </w:pPr>
+      <w:r>
+        <w:rPr>
+          <w:rFonts w:ascii="Arial" w:eastAsia="Times New Roman" w:hAnsi="Arial" w:cs="Arial"/>
+          <w:color w:val="FF9900"/>
+          <w:lang w:eastAsia="de-DE"/>
+        </w:rPr>
+        <w:t>Erweiterung des Produktsortiments und mehr Auswahl anbieten, welche auf Nachhaltigkeit Wert legen.</w:t>
+      </w:r>
+    </w:p>
+    <w:p>
+      <w:pPr>
+        <w:spacing w:after="0" w:line="240" w:lineRule="auto"/>
+        <w:ind w:left="425"/>
+        <w:rPr>
+          <w:rFonts w:ascii="Times New Roman" w:eastAsia="Times New Roman" w:hAnsi="Times New Roman" w:cs="Times New Roman"/>
+          <w:sz w:val="24"/>
+          <w:szCs w:val="24"/>
+          <w:lang w:eastAsia="de-DE"/>
+        </w:rPr>
+      </w:pPr>
+      <w:r>
+        <w:rPr>
+          <w:rFonts w:ascii="Arial" w:eastAsia="Times New Roman" w:hAnsi="Arial" w:cs="Arial"/>
+          <w:color w:val="FF9900"/>
+          <w:lang w:eastAsia="de-DE"/>
+        </w:rPr>
+        <w:t>Schon bei der Produktübersicht vielleicht eine Art Ampel einbauen die eine Farbe hat entsprechend der Umweltverträglichkeit. Auch zu beachten die verschiedenen Stationen entlang des Lebenszyklus des Produkts mit den Farben der Ampel zu bewerten. Könnte als aufklappbarer Button gemacht sein.</w:t>
+      </w:r>
+    </w:p>
+    <w:p>
+      <w:pPr>
+        <w:spacing w:after="0" w:line="240" w:lineRule="auto"/>
+        <w:rPr>
+          <w:rFonts w:ascii="Times New Roman" w:eastAsia="Times New Roman" w:hAnsi="Times New Roman" w:cs="Times New Roman"/>
+          <w:sz w:val="24"/>
+          <w:szCs w:val="24"/>
+          <w:lang w:eastAsia="de-DE"/>
+        </w:rPr>
+      </w:pPr>
+    </w:p>
+    <w:p>
+      <w:pPr>
+        <w:spacing w:after="0" w:line="240" w:lineRule="auto"/>
+        <w:ind w:left="425"/>
+        <w:rPr>
+          <w:rFonts w:ascii="Times New Roman" w:eastAsia="Times New Roman" w:hAnsi="Times New Roman" w:cs="Times New Roman"/>
+          <w:sz w:val="24"/>
+          <w:szCs w:val="24"/>
+          <w:lang w:eastAsia="de-DE"/>
+        </w:rPr>
+      </w:pPr>
+      <w:r>
+        <w:rPr>
+          <w:rFonts w:ascii="Arial" w:eastAsia="Times New Roman" w:hAnsi="Arial" w:cs="Arial"/>
+          <w:color w:val="FF9900"/>
+          <w:lang w:eastAsia="de-DE"/>
+        </w:rPr>
+        <w:t>Nachhaltigkeitsfilter und im Voraus Nachhaltige Produkte markieren (wie Amazon Prime</w:t>
+      </w:r>
+      <w:proofErr w:type="gramStart"/>
+      <w:r>
+        <w:rPr>
+          <w:rFonts w:ascii="Arial" w:eastAsia="Times New Roman" w:hAnsi="Arial" w:cs="Arial"/>
+          <w:color w:val="FF9900"/>
+          <w:lang w:eastAsia="de-DE"/>
+        </w:rPr>
+        <w:t>) ,</w:t>
+      </w:r>
+      <w:proofErr w:type="gramEnd"/>
+      <w:r>
+        <w:rPr>
+          <w:rFonts w:ascii="Arial" w:eastAsia="Times New Roman" w:hAnsi="Arial" w:cs="Arial"/>
+          <w:color w:val="FF9900"/>
+          <w:lang w:eastAsia="de-DE"/>
+        </w:rPr>
+        <w:t xml:space="preserve"> ohne die Produktbeschreibung lesen zu müssen. </w:t>
+      </w:r>
+    </w:p>
+    <w:p>
+      <w:pPr>
+        <w:spacing w:after="0" w:line="240" w:lineRule="auto"/>
+        <w:rPr>
+          <w:rFonts w:ascii="Times New Roman" w:eastAsia="Times New Roman" w:hAnsi="Times New Roman" w:cs="Times New Roman"/>
+          <w:sz w:val="24"/>
+          <w:szCs w:val="24"/>
+          <w:lang w:eastAsia="de-DE"/>
+        </w:rPr>
+      </w:pPr>
+    </w:p>
+    <w:p>
+      <w:pPr>
+        <w:spacing w:after="240" w:line="240" w:lineRule="auto"/>
+        <w:ind w:left="425"/>
+        <w:rPr>
+          <w:rFonts w:ascii="Times New Roman" w:eastAsia="Times New Roman" w:hAnsi="Times New Roman" w:cs="Times New Roman"/>
+          <w:sz w:val="24"/>
+          <w:szCs w:val="24"/>
+          <w:lang w:eastAsia="de-DE"/>
+        </w:rPr>
+      </w:pPr>
+      <w:r>
+        <w:rPr>
+          <w:rFonts w:ascii="Arial" w:eastAsia="Times New Roman" w:hAnsi="Arial" w:cs="Arial"/>
+          <w:color w:val="FF9900"/>
+          <w:lang w:eastAsia="de-DE"/>
+        </w:rPr>
+        <w:t>Mit einer kleinen Infotabelle mit den Wichtigsten Informationen zur Nachhaltigkeit in der Nähe des Preises. Infotabelle könnte ähnlich wie die Nährstofftabelle sein. Die Informationen sollten zentral erhoben werden von Amazon oder einer anderen Organisation und sollten vollständig sein. Keine Informationen dürfen ausgelassen werden.</w:t>
+      </w:r>
+    </w:p>
+    <w:p>
+      <w:pPr>
+        <w:spacing w:after="0" w:line="240" w:lineRule="auto"/>
+        <w:rPr>
+          <w:rFonts w:ascii="Times New Roman" w:eastAsia="Times New Roman" w:hAnsi="Times New Roman" w:cs="Times New Roman"/>
+          <w:sz w:val="24"/>
+          <w:szCs w:val="24"/>
+          <w:lang w:eastAsia="de-DE"/>
+        </w:rPr>
+      </w:pPr>
+    </w:p>
+    <w:p>
+      <w:pPr>
+        <w:spacing w:after="0" w:line="240" w:lineRule="auto"/>
+        <w:ind w:left="425"/>
+        <w:rPr>
+          <w:rFonts w:ascii="Times New Roman" w:eastAsia="Times New Roman" w:hAnsi="Times New Roman" w:cs="Times New Roman"/>
+          <w:sz w:val="24"/>
+          <w:szCs w:val="24"/>
+          <w:lang w:eastAsia="de-DE"/>
+        </w:rPr>
+      </w:pPr>
+      <w:r>
+        <w:rPr>
+          <w:rFonts w:ascii="Arial" w:eastAsia="Times New Roman" w:hAnsi="Arial" w:cs="Arial"/>
+          <w:color w:val="000000"/>
+          <w:lang w:eastAsia="de-DE"/>
+        </w:rPr>
+        <w:t>Erhobene Daten der Befragten:</w:t>
+      </w:r>
+    </w:p>
+    <w:p>
+      <w:pPr>
+        <w:spacing w:after="0" w:line="240" w:lineRule="auto"/>
+        <w:ind w:left="425"/>
+        <w:rPr>
+          <w:rFonts w:ascii="Times New Roman" w:eastAsia="Times New Roman" w:hAnsi="Times New Roman" w:cs="Times New Roman"/>
+          <w:sz w:val="24"/>
+          <w:szCs w:val="24"/>
+          <w:lang w:eastAsia="de-DE"/>
+        </w:rPr>
+      </w:pPr>
+      <w:r>
+        <w:rPr>
+          <w:rFonts w:ascii="Arial" w:eastAsia="Times New Roman" w:hAnsi="Arial" w:cs="Arial"/>
+          <w:color w:val="000000"/>
+          <w:lang w:eastAsia="de-DE"/>
+        </w:rPr>
+        <w:t>Alter: 18,20,25, 25,28 J</w:t>
+      </w:r>
+    </w:p>
+    <w:p>
+      <w:pPr>
+        <w:spacing w:after="0" w:line="240" w:lineRule="auto"/>
+        <w:ind w:left="425"/>
+        <w:rPr>
+          <w:rFonts w:ascii="Times New Roman" w:eastAsia="Times New Roman" w:hAnsi="Times New Roman" w:cs="Times New Roman"/>
+          <w:sz w:val="24"/>
+          <w:szCs w:val="24"/>
+          <w:lang w:eastAsia="de-DE"/>
+        </w:rPr>
+      </w:pPr>
+      <w:r>
+        <w:rPr>
+          <w:rFonts w:ascii="Arial" w:eastAsia="Times New Roman" w:hAnsi="Arial" w:cs="Arial"/>
+          <w:color w:val="000000"/>
+          <w:lang w:eastAsia="de-DE"/>
+        </w:rPr>
+        <w:t>Männlich: 3 Stk. Weiblich: 2 Stk.</w:t>
+      </w:r>
+    </w:p>
+    <w:p>
+      <w:pPr>
+        <w:spacing w:after="0" w:line="240" w:lineRule="auto"/>
+        <w:ind w:left="425"/>
+        <w:rPr>
+          <w:rFonts w:ascii="Times New Roman" w:eastAsia="Times New Roman" w:hAnsi="Times New Roman" w:cs="Times New Roman"/>
+          <w:sz w:val="24"/>
+          <w:szCs w:val="24"/>
+          <w:lang w:eastAsia="de-DE"/>
+        </w:rPr>
+      </w:pPr>
+      <w:r>
+        <w:rPr>
+          <w:rFonts w:ascii="Arial" w:eastAsia="Times New Roman" w:hAnsi="Arial" w:cs="Arial"/>
+          <w:color w:val="000000"/>
+          <w:lang w:eastAsia="de-DE"/>
+        </w:rPr>
+        <w:t>Tätigkeit: Producer, Sachbearbeiter, Studentin, Azubi 2 Stk.</w:t>
+      </w:r>
+    </w:p>
+    <w:p>
+      <w:pPr>
+        <w:spacing w:after="0" w:line="240" w:lineRule="auto"/>
+        <w:ind w:left="425"/>
+        <w:rPr>
+          <w:rFonts w:ascii="Times New Roman" w:eastAsia="Times New Roman" w:hAnsi="Times New Roman" w:cs="Times New Roman"/>
+          <w:sz w:val="24"/>
+          <w:szCs w:val="24"/>
+          <w:lang w:eastAsia="de-DE"/>
+        </w:rPr>
+      </w:pPr>
+      <w:r>
+        <w:rPr>
+          <w:rFonts w:ascii="Arial" w:eastAsia="Times New Roman" w:hAnsi="Arial" w:cs="Arial"/>
+          <w:color w:val="000000"/>
+          <w:lang w:eastAsia="de-DE"/>
+        </w:rPr>
+        <w:t>Fam. Stand</w:t>
+      </w:r>
+      <w:r>
+        <w:rPr>
+          <w:rFonts w:ascii="Arial" w:eastAsia="Times New Roman" w:hAnsi="Arial" w:cs="Arial"/>
+          <w:color w:val="000000"/>
+          <w:lang w:eastAsia="de-DE"/>
+        </w:rPr>
+        <w:t>: ledig alle </w:t>
+      </w:r>
+    </w:p>
+    <w:p>
+      <w:pPr>
+        <w:spacing w:after="0" w:line="240" w:lineRule="auto"/>
+        <w:ind w:left="425"/>
+        <w:rPr>
+          <w:rFonts w:ascii="Times New Roman" w:eastAsia="Times New Roman" w:hAnsi="Times New Roman" w:cs="Times New Roman"/>
+          <w:sz w:val="24"/>
+          <w:szCs w:val="24"/>
+          <w:lang w:eastAsia="de-DE"/>
+        </w:rPr>
+      </w:pPr>
+      <w:r>
+        <w:rPr>
+          <w:rFonts w:ascii="Arial" w:eastAsia="Times New Roman" w:hAnsi="Arial" w:cs="Arial"/>
+          <w:color w:val="000000"/>
+          <w:lang w:eastAsia="de-DE"/>
+        </w:rPr>
+        <w:t xml:space="preserve">Stadt: Tübingen, </w:t>
+      </w:r>
+      <w:r>
+        <w:rPr>
+          <w:rFonts w:ascii="Arial" w:eastAsia="Times New Roman" w:hAnsi="Arial" w:cs="Arial"/>
+          <w:color w:val="000000"/>
+          <w:lang w:eastAsia="de-DE"/>
+        </w:rPr>
+        <w:t>Reutlingen, Sindelfingen</w:t>
+      </w:r>
+      <w:r>
+        <w:rPr>
+          <w:rFonts w:ascii="Arial" w:eastAsia="Times New Roman" w:hAnsi="Arial" w:cs="Arial"/>
+          <w:color w:val="000000"/>
+          <w:lang w:eastAsia="de-DE"/>
+        </w:rPr>
+        <w:t>, Stuttgart</w:t>
+      </w:r>
+    </w:p>
+    <w:p>
+      <w:pPr>
+        <w:rPr>
+          <w:rFonts w:eastAsia="Times New Roman" w:cs="Times New Roman"/>
+          <w:bCs/>
+          <w:lang w:eastAsia="de-DE"/>
+        </w:rPr>
+      </w:pPr>
+    </w:p>
     <w:sectPr>
-      <w:footerReference w:type="default" r:id="rId9"/>
+      <w:footerReference w:type="default" r:id="rId10"/>
       <w:pgSz w:w="11906" w:h="16838"/>
       <w:pgMar w:top="1417" w:right="1417" w:bottom="1134" w:left="1417" w:header="708" w:footer="708" w:gutter="0"/>
+      <w:pgNumType w:start="0"/>
       <w:cols w:space="708"/>
+      <w:titlePg/>
       <w:docGrid w:linePitch="360"/>
     </w:sectPr>
   </w:body>
@@ -4003,7 +6449,7 @@
 </file>
 
 <file path=word/endnotes.xml><?xml version="1.0" encoding="utf-8"?>
-<w:endnotes xmlns:wpc="http://schemas.microsoft.com/office/word/2010/wordprocessingCanvas" xmlns:cx="http://schemas.microsoft.com/office/drawing/2014/chartex" xmlns:mc="http://schemas.openxmlformats.org/markup-compatibility/2006" xmlns:o="urn:schemas-microsoft-com:office:office" xmlns:r="http://schemas.openxmlformats.org/officeDocument/2006/relationships" xmlns:m="http://schemas.openxmlformats.org/officeDocument/2006/math" xmlns:v="urn:schemas-microsoft-com:vml" xmlns:wp14="http://schemas.microsoft.com/office/word/2010/wordprocessingDrawing" xmlns:wp="http://schemas.openxmlformats.org/drawingml/2006/wordprocessingDrawing" xmlns:w10="urn:schemas-microsoft-com:office:word" xmlns:w="http://schemas.openxmlformats.org/wordprocessingml/2006/main" xmlns:w14="http://schemas.microsoft.com/office/word/2010/wordml" xmlns:w15="http://schemas.microsoft.com/office/word/2012/wordml" xmlns:w16se="http://schemas.microsoft.com/office/word/2015/wordml/symex" xmlns:wpg="http://schemas.microsoft.com/office/word/2010/wordprocessingGroup" xmlns:wpi="http://schemas.microsoft.com/office/word/2010/wordprocessingInk" xmlns:wne="http://schemas.microsoft.com/office/word/2006/wordml" xmlns:wps="http://schemas.microsoft.com/office/word/2010/wordprocessingShape" mc:Ignorable="w14 w15 w16se wp14">
+<w:endnotes xmlns:wpc="http://schemas.microsoft.com/office/word/2010/wordprocessingCanvas" xmlns:cx="http://schemas.microsoft.com/office/drawing/2014/chartex" xmlns:cx1="http://schemas.microsoft.com/office/drawing/2015/9/8/chartex" xmlns:cx2="http://schemas.microsoft.com/office/drawing/2015/10/21/chartex" xmlns:cx3="http://schemas.microsoft.com/office/drawing/2016/5/9/chartex" xmlns:cx4="http://schemas.microsoft.com/office/drawing/2016/5/10/chartex" xmlns:cx5="http://schemas.microsoft.com/office/drawing/2016/5/11/chartex" xmlns:cx6="http://schemas.microsoft.com/office/drawing/2016/5/12/chartex" xmlns:cx7="http://schemas.microsoft.com/office/drawing/2016/5/13/chartex" xmlns:cx8="http://schemas.microsoft.com/office/drawing/2016/5/14/chartex" xmlns:mc="http://schemas.openxmlformats.org/markup-compatibility/2006" xmlns:aink="http://schemas.microsoft.com/office/drawing/2016/ink" xmlns:am3d="http://schemas.microsoft.com/office/drawing/2017/model3d" xmlns:o="urn:schemas-microsoft-com:office:office" xmlns:r="http://schemas.openxmlformats.org/officeDocument/2006/relationships" xmlns:m="http://schemas.openxmlformats.org/officeDocument/2006/math" xmlns:v="urn:schemas-microsoft-com:vml" xmlns:wp14="http://schemas.microsoft.com/office/word/2010/wordprocessingDrawing" xmlns:wp="http://schemas.openxmlformats.org/drawingml/2006/wordprocessingDrawing" xmlns:w10="urn:schemas-microsoft-com:office:word" xmlns:w="http://schemas.openxmlformats.org/wordprocessingml/2006/main" xmlns:w14="http://schemas.microsoft.com/office/word/2010/wordml" xmlns:w15="http://schemas.microsoft.com/office/word/2012/wordml" xmlns:w16cex="http://schemas.microsoft.com/office/word/2018/wordml/cex" xmlns:w16cid="http://schemas.microsoft.com/office/word/2016/wordml/cid" xmlns:w16="http://schemas.microsoft.com/office/word/2018/wordml" xmlns:w16sdtdh="http://schemas.microsoft.com/office/word/2020/wordml/sdtdatahash" xmlns:w16se="http://schemas.microsoft.com/office/word/2015/wordml/symex" xmlns:wpg="http://schemas.microsoft.com/office/word/2010/wordprocessingGroup" xmlns:wpi="http://schemas.microsoft.com/office/word/2010/wordprocessingInk" xmlns:wne="http://schemas.microsoft.com/office/word/2006/wordml" xmlns:wps="http://schemas.microsoft.com/office/word/2010/wordprocessingShape" mc:Ignorable="w14 w15 w16se w16cid w16 w16cex w16sdtdh wp14">
   <w:endnote w:type="separator" w:id="-1">
     <w:p>
       <w:pPr>
@@ -4028,7 +6474,7 @@
 </file>
 
 <file path=word/footer1.xml><?xml version="1.0" encoding="utf-8"?>
-<w:ftr xmlns:wpc="http://schemas.microsoft.com/office/word/2010/wordprocessingCanvas" xmlns:cx="http://schemas.microsoft.com/office/drawing/2014/chartex" xmlns:mc="http://schemas.openxmlformats.org/markup-compatibility/2006" xmlns:o="urn:schemas-microsoft-com:office:office" xmlns:r="http://schemas.openxmlformats.org/officeDocument/2006/relationships" xmlns:m="http://schemas.openxmlformats.org/officeDocument/2006/math" xmlns:v="urn:schemas-microsoft-com:vml" xmlns:wp14="http://schemas.microsoft.com/office/word/2010/wordprocessingDrawing" xmlns:wp="http://schemas.openxmlformats.org/drawingml/2006/wordprocessingDrawing" xmlns:w10="urn:schemas-microsoft-com:office:word" xmlns:w="http://schemas.openxmlformats.org/wordprocessingml/2006/main" xmlns:w14="http://schemas.microsoft.com/office/word/2010/wordml" xmlns:w15="http://schemas.microsoft.com/office/word/2012/wordml" xmlns:w16se="http://schemas.microsoft.com/office/word/2015/wordml/symex" xmlns:wpg="http://schemas.microsoft.com/office/word/2010/wordprocessingGroup" xmlns:wpi="http://schemas.microsoft.com/office/word/2010/wordprocessingInk" xmlns:wne="http://schemas.microsoft.com/office/word/2006/wordml" xmlns:wps="http://schemas.microsoft.com/office/word/2010/wordprocessingShape" mc:Ignorable="w14 w15 w16se wp14">
+<w:ftr xmlns:wpc="http://schemas.microsoft.com/office/word/2010/wordprocessingCanvas" xmlns:cx="http://schemas.microsoft.com/office/drawing/2014/chartex" xmlns:cx1="http://schemas.microsoft.com/office/drawing/2015/9/8/chartex" xmlns:cx2="http://schemas.microsoft.com/office/drawing/2015/10/21/chartex" xmlns:cx3="http://schemas.microsoft.com/office/drawing/2016/5/9/chartex" xmlns:cx4="http://schemas.microsoft.com/office/drawing/2016/5/10/chartex" xmlns:cx5="http://schemas.microsoft.com/office/drawing/2016/5/11/chartex" xmlns:cx6="http://schemas.microsoft.com/office/drawing/2016/5/12/chartex" xmlns:cx7="http://schemas.microsoft.com/office/drawing/2016/5/13/chartex" xmlns:cx8="http://schemas.microsoft.com/office/drawing/2016/5/14/chartex" xmlns:mc="http://schemas.openxmlformats.org/markup-compatibility/2006" xmlns:aink="http://schemas.microsoft.com/office/drawing/2016/ink" xmlns:am3d="http://schemas.microsoft.com/office/drawing/2017/model3d" xmlns:o="urn:schemas-microsoft-com:office:office" xmlns:r="http://schemas.openxmlformats.org/officeDocument/2006/relationships" xmlns:m="http://schemas.openxmlformats.org/officeDocument/2006/math" xmlns:v="urn:schemas-microsoft-com:vml" xmlns:wp14="http://schemas.microsoft.com/office/word/2010/wordprocessingDrawing" xmlns:wp="http://schemas.openxmlformats.org/drawingml/2006/wordprocessingDrawing" xmlns:w10="urn:schemas-microsoft-com:office:word" xmlns:w="http://schemas.openxmlformats.org/wordprocessingml/2006/main" xmlns:w14="http://schemas.microsoft.com/office/word/2010/wordml" xmlns:w15="http://schemas.microsoft.com/office/word/2012/wordml" xmlns:w16cex="http://schemas.microsoft.com/office/word/2018/wordml/cex" xmlns:w16cid="http://schemas.microsoft.com/office/word/2016/wordml/cid" xmlns:w16="http://schemas.microsoft.com/office/word/2018/wordml" xmlns:w16sdtdh="http://schemas.microsoft.com/office/word/2020/wordml/sdtdatahash" xmlns:w16se="http://schemas.microsoft.com/office/word/2015/wordml/symex" xmlns:wpg="http://schemas.microsoft.com/office/word/2010/wordprocessingGroup" xmlns:wpi="http://schemas.microsoft.com/office/word/2010/wordprocessingInk" xmlns:wne="http://schemas.microsoft.com/office/word/2006/wordml" xmlns:wps="http://schemas.microsoft.com/office/word/2010/wordprocessingShape" mc:Ignorable="w14 w15 w16se w16cid w16 w16cex w16sdtdh wp14">
   <w:sdt>
     <w:sdtPr>
       <w:id w:val="-550928493"/>
@@ -4057,7 +6503,7 @@
           <w:rPr>
             <w:noProof/>
           </w:rPr>
-          <w:t>3</w:t>
+          <w:t>6</w:t>
         </w:r>
         <w:r>
           <w:fldChar w:fldCharType="end"/>
@@ -4074,7 +6520,7 @@
 </file>
 
 <file path=word/footnotes.xml><?xml version="1.0" encoding="utf-8"?>
-<w:footnotes xmlns:wpc="http://schemas.microsoft.com/office/word/2010/wordprocessingCanvas" xmlns:cx="http://schemas.microsoft.com/office/drawing/2014/chartex" xmlns:mc="http://schemas.openxmlformats.org/markup-compatibility/2006" xmlns:o="urn:schemas-microsoft-com:office:office" xmlns:r="http://schemas.openxmlformats.org/officeDocument/2006/relationships" xmlns:m="http://schemas.openxmlformats.org/officeDocument/2006/math" xmlns:v="urn:schemas-microsoft-com:vml" xmlns:wp14="http://schemas.microsoft.com/office/word/2010/wordprocessingDrawing" xmlns:wp="http://schemas.openxmlformats.org/drawingml/2006/wordprocessingDrawing" xmlns:w10="urn:schemas-microsoft-com:office:word" xmlns:w="http://schemas.openxmlformats.org/wordprocessingml/2006/main" xmlns:w14="http://schemas.microsoft.com/office/word/2010/wordml" xmlns:w15="http://schemas.microsoft.com/office/word/2012/wordml" xmlns:w16se="http://schemas.microsoft.com/office/word/2015/wordml/symex" xmlns:wpg="http://schemas.microsoft.com/office/word/2010/wordprocessingGroup" xmlns:wpi="http://schemas.microsoft.com/office/word/2010/wordprocessingInk" xmlns:wne="http://schemas.microsoft.com/office/word/2006/wordml" xmlns:wps="http://schemas.microsoft.com/office/word/2010/wordprocessingShape" mc:Ignorable="w14 w15 w16se wp14">
+<w:footnotes xmlns:wpc="http://schemas.microsoft.com/office/word/2010/wordprocessingCanvas" xmlns:cx="http://schemas.microsoft.com/office/drawing/2014/chartex" xmlns:cx1="http://schemas.microsoft.com/office/drawing/2015/9/8/chartex" xmlns:cx2="http://schemas.microsoft.com/office/drawing/2015/10/21/chartex" xmlns:cx3="http://schemas.microsoft.com/office/drawing/2016/5/9/chartex" xmlns:cx4="http://schemas.microsoft.com/office/drawing/2016/5/10/chartex" xmlns:cx5="http://schemas.microsoft.com/office/drawing/2016/5/11/chartex" xmlns:cx6="http://schemas.microsoft.com/office/drawing/2016/5/12/chartex" xmlns:cx7="http://schemas.microsoft.com/office/drawing/2016/5/13/chartex" xmlns:cx8="http://schemas.microsoft.com/office/drawing/2016/5/14/chartex" xmlns:mc="http://schemas.openxmlformats.org/markup-compatibility/2006" xmlns:aink="http://schemas.microsoft.com/office/drawing/2016/ink" xmlns:am3d="http://schemas.microsoft.com/office/drawing/2017/model3d" xmlns:o="urn:schemas-microsoft-com:office:office" xmlns:r="http://schemas.openxmlformats.org/officeDocument/2006/relationships" xmlns:m="http://schemas.openxmlformats.org/officeDocument/2006/math" xmlns:v="urn:schemas-microsoft-com:vml" xmlns:wp14="http://schemas.microsoft.com/office/word/2010/wordprocessingDrawing" xmlns:wp="http://schemas.openxmlformats.org/drawingml/2006/wordprocessingDrawing" xmlns:w10="urn:schemas-microsoft-com:office:word" xmlns:w="http://schemas.openxmlformats.org/wordprocessingml/2006/main" xmlns:w14="http://schemas.microsoft.com/office/word/2010/wordml" xmlns:w15="http://schemas.microsoft.com/office/word/2012/wordml" xmlns:w16cex="http://schemas.microsoft.com/office/word/2018/wordml/cex" xmlns:w16cid="http://schemas.microsoft.com/office/word/2016/wordml/cid" xmlns:w16="http://schemas.microsoft.com/office/word/2018/wordml" xmlns:w16sdtdh="http://schemas.microsoft.com/office/word/2020/wordml/sdtdatahash" xmlns:w16se="http://schemas.microsoft.com/office/word/2015/wordml/symex" xmlns:wpg="http://schemas.microsoft.com/office/word/2010/wordprocessingGroup" xmlns:wpi="http://schemas.microsoft.com/office/word/2010/wordprocessingInk" xmlns:wne="http://schemas.microsoft.com/office/word/2006/wordml" xmlns:wps="http://schemas.microsoft.com/office/word/2010/wordprocessingShape" mc:Ignorable="w14 w15 w16se w16cid w16 w16cex w16sdtdh wp14">
   <w:footnote w:type="separator" w:id="-1">
     <w:p>
       <w:pPr>
@@ -4099,7 +6545,7 @@
 </file>
 
 <file path=word/numbering.xml><?xml version="1.0" encoding="utf-8"?>
-<w:numbering xmlns:wpc="http://schemas.microsoft.com/office/word/2010/wordprocessingCanvas" xmlns:cx="http://schemas.microsoft.com/office/drawing/2014/chartex" xmlns:mc="http://schemas.openxmlformats.org/markup-compatibility/2006" xmlns:o="urn:schemas-microsoft-com:office:office" xmlns:r="http://schemas.openxmlformats.org/officeDocument/2006/relationships" xmlns:m="http://schemas.openxmlformats.org/officeDocument/2006/math" xmlns:v="urn:schemas-microsoft-com:vml" xmlns:wp14="http://schemas.microsoft.com/office/word/2010/wordprocessingDrawing" xmlns:wp="http://schemas.openxmlformats.org/drawingml/2006/wordprocessingDrawing" xmlns:w10="urn:schemas-microsoft-com:office:word" xmlns:w="http://schemas.openxmlformats.org/wordprocessingml/2006/main" xmlns:w14="http://schemas.microsoft.com/office/word/2010/wordml" xmlns:w15="http://schemas.microsoft.com/office/word/2012/wordml" xmlns:w16se="http://schemas.microsoft.com/office/word/2015/wordml/symex" xmlns:wpg="http://schemas.microsoft.com/office/word/2010/wordprocessingGroup" xmlns:wpi="http://schemas.microsoft.com/office/word/2010/wordprocessingInk" xmlns:wne="http://schemas.microsoft.com/office/word/2006/wordml" xmlns:wps="http://schemas.microsoft.com/office/word/2010/wordprocessingShape" mc:Ignorable="w14 w15 w16se wp14">
+<w:numbering xmlns:wpc="http://schemas.microsoft.com/office/word/2010/wordprocessingCanvas" xmlns:cx="http://schemas.microsoft.com/office/drawing/2014/chartex" xmlns:cx1="http://schemas.microsoft.com/office/drawing/2015/9/8/chartex" xmlns:cx2="http://schemas.microsoft.com/office/drawing/2015/10/21/chartex" xmlns:cx3="http://schemas.microsoft.com/office/drawing/2016/5/9/chartex" xmlns:cx4="http://schemas.microsoft.com/office/drawing/2016/5/10/chartex" xmlns:cx5="http://schemas.microsoft.com/office/drawing/2016/5/11/chartex" xmlns:cx6="http://schemas.microsoft.com/office/drawing/2016/5/12/chartex" xmlns:cx7="http://schemas.microsoft.com/office/drawing/2016/5/13/chartex" xmlns:cx8="http://schemas.microsoft.com/office/drawing/2016/5/14/chartex" xmlns:mc="http://schemas.openxmlformats.org/markup-compatibility/2006" xmlns:aink="http://schemas.microsoft.com/office/drawing/2016/ink" xmlns:am3d="http://schemas.microsoft.com/office/drawing/2017/model3d" xmlns:o="urn:schemas-microsoft-com:office:office" xmlns:r="http://schemas.openxmlformats.org/officeDocument/2006/relationships" xmlns:m="http://schemas.openxmlformats.org/officeDocument/2006/math" xmlns:v="urn:schemas-microsoft-com:vml" xmlns:wp14="http://schemas.microsoft.com/office/word/2010/wordprocessingDrawing" xmlns:wp="http://schemas.openxmlformats.org/drawingml/2006/wordprocessingDrawing" xmlns:w10="urn:schemas-microsoft-com:office:word" xmlns:w="http://schemas.openxmlformats.org/wordprocessingml/2006/main" xmlns:w14="http://schemas.microsoft.com/office/word/2010/wordml" xmlns:w15="http://schemas.microsoft.com/office/word/2012/wordml" xmlns:w16cex="http://schemas.microsoft.com/office/word/2018/wordml/cex" xmlns:w16cid="http://schemas.microsoft.com/office/word/2016/wordml/cid" xmlns:w16="http://schemas.microsoft.com/office/word/2018/wordml" xmlns:w16sdtdh="http://schemas.microsoft.com/office/word/2020/wordml/sdtdatahash" xmlns:w16se="http://schemas.microsoft.com/office/word/2015/wordml/symex" xmlns:wpg="http://schemas.microsoft.com/office/word/2010/wordprocessingGroup" xmlns:wpi="http://schemas.microsoft.com/office/word/2010/wordprocessingInk" xmlns:wne="http://schemas.microsoft.com/office/word/2006/wordml" xmlns:wps="http://schemas.microsoft.com/office/word/2010/wordprocessingShape" mc:Ignorable="w14 w15 w16se w16cid w16 w16cex w16sdtdh wp14">
   <w:abstractNum w:abstractNumId="0" w15:restartNumberingAfterBreak="0">
     <w:nsid w:val="1105291F"/>
     <w:multiLevelType w:val="hybridMultilevel"/>
@@ -4798,7 +7244,7 @@
 </file>
 
 <file path=word/styles.xml><?xml version="1.0" encoding="utf-8"?>
-<w:styles xmlns:mc="http://schemas.openxmlformats.org/markup-compatibility/2006" xmlns:r="http://schemas.openxmlformats.org/officeDocument/2006/relationships" xmlns:w="http://schemas.openxmlformats.org/wordprocessingml/2006/main" xmlns:w14="http://schemas.microsoft.com/office/word/2010/wordml" xmlns:w15="http://schemas.microsoft.com/office/word/2012/wordml" xmlns:w16se="http://schemas.microsoft.com/office/word/2015/wordml/symex" mc:Ignorable="w14 w15 w16se">
+<w:styles xmlns:mc="http://schemas.openxmlformats.org/markup-compatibility/2006" xmlns:r="http://schemas.openxmlformats.org/officeDocument/2006/relationships" xmlns:w="http://schemas.openxmlformats.org/wordprocessingml/2006/main" xmlns:w14="http://schemas.microsoft.com/office/word/2010/wordml" xmlns:w15="http://schemas.microsoft.com/office/word/2012/wordml" xmlns:w16cex="http://schemas.microsoft.com/office/word/2018/wordml/cex" xmlns:w16cid="http://schemas.microsoft.com/office/word/2016/wordml/cid" xmlns:w16="http://schemas.microsoft.com/office/word/2018/wordml" xmlns:w16sdtdh="http://schemas.microsoft.com/office/word/2020/wordml/sdtdatahash" xmlns:w16se="http://schemas.microsoft.com/office/word/2015/wordml/symex" mc:Ignorable="w14 w15 w16se w16cid w16 w16cex w16sdtdh">
   <w:docDefaults>
     <w:rPrDefault>
       <w:rPr>
@@ -4814,7 +7260,7 @@
       </w:pPr>
     </w:pPrDefault>
   </w:docDefaults>
-  <w:latentStyles w:defLockedState="0" w:defUIPriority="99" w:defSemiHidden="0" w:defUnhideWhenUsed="0" w:defQFormat="0" w:count="371">
+  <w:latentStyles w:defLockedState="0" w:defUIPriority="99" w:defSemiHidden="0" w:defUnhideWhenUsed="0" w:defQFormat="0" w:count="376">
     <w:lsdException w:name="Normal" w:uiPriority="0" w:qFormat="1"/>
     <w:lsdException w:name="heading 1" w:uiPriority="9" w:qFormat="1"/>
     <w:lsdException w:name="heading 2" w:semiHidden="1" w:uiPriority="9" w:unhideWhenUsed="1" w:qFormat="1"/>
@@ -4920,7 +7366,6 @@
     <w:lsdException w:name="HTML Sample" w:semiHidden="1" w:unhideWhenUsed="1"/>
     <w:lsdException w:name="HTML Typewriter" w:semiHidden="1" w:unhideWhenUsed="1"/>
     <w:lsdException w:name="HTML Variable" w:semiHidden="1" w:unhideWhenUsed="1"/>
-    <w:lsdException w:name="Normal Table" w:semiHidden="1" w:unhideWhenUsed="1"/>
     <w:lsdException w:name="annotation subject" w:semiHidden="1" w:unhideWhenUsed="1"/>
     <w:lsdException w:name="No List" w:semiHidden="1" w:unhideWhenUsed="1"/>
     <w:lsdException w:name="Outline List 1" w:semiHidden="1" w:unhideWhenUsed="1"/>
@@ -4963,11 +7408,8 @@
     <w:lsdException w:name="Table Contemporary" w:semiHidden="1" w:unhideWhenUsed="1"/>
     <w:lsdException w:name="Table Elegant" w:semiHidden="1" w:unhideWhenUsed="1"/>
     <w:lsdException w:name="Table Professional" w:semiHidden="1" w:unhideWhenUsed="1"/>
-    <w:lsdException w:name="Table Subtle 1" w:semiHidden="1" w:unhideWhenUsed="1"/>
     <w:lsdException w:name="Table Subtle 2" w:semiHidden="1" w:unhideWhenUsed="1"/>
     <w:lsdException w:name="Table Web 1" w:semiHidden="1" w:unhideWhenUsed="1"/>
-    <w:lsdException w:name="Table Web 2" w:semiHidden="1" w:unhideWhenUsed="1"/>
-    <w:lsdException w:name="Table Web 3" w:semiHidden="1" w:unhideWhenUsed="1"/>
     <w:lsdException w:name="Balloon Text" w:semiHidden="1" w:unhideWhenUsed="1"/>
     <w:lsdException w:name="Table Grid" w:uiPriority="39"/>
     <w:lsdException w:name="Table Theme" w:semiHidden="1" w:unhideWhenUsed="1"/>
@@ -5186,10 +7628,31 @@
     <w:lsdException w:name="List Table 5 Dark Accent 6" w:uiPriority="50"/>
     <w:lsdException w:name="List Table 6 Colorful Accent 6" w:uiPriority="51"/>
     <w:lsdException w:name="List Table 7 Colorful Accent 6" w:uiPriority="52"/>
+    <w:lsdException w:name="Mention" w:semiHidden="1" w:unhideWhenUsed="1"/>
+    <w:lsdException w:name="Smart Hyperlink" w:semiHidden="1" w:unhideWhenUsed="1"/>
+    <w:lsdException w:name="Hashtag" w:semiHidden="1" w:unhideWhenUsed="1"/>
+    <w:lsdException w:name="Unresolved Mention" w:semiHidden="1" w:unhideWhenUsed="1"/>
+    <w:lsdException w:name="Smart Link" w:semiHidden="1" w:unhideWhenUsed="1"/>
   </w:latentStyles>
   <w:style w:type="paragraph" w:default="1" w:styleId="Standard">
     <w:name w:val="Normal"/>
     <w:qFormat/>
+  </w:style>
+  <w:style w:type="paragraph" w:styleId="berschrift1">
+    <w:name w:val="heading 1"/>
+    <w:basedOn w:val="Standard"/>
+    <w:next w:val="Standard"/>
+    <w:link w:val="berschrift1Zchn"/>
+    <w:uiPriority w:val="9"/>
+    <w:qFormat/>
+    <w:rsid w:val="00C90F93"/>
+    <w:pPr>
+      <w:outlineLvl w:val="0"/>
+    </w:pPr>
+    <w:rPr>
+      <w:sz w:val="52"/>
+      <w:szCs w:val="52"/>
+    </w:rPr>
   </w:style>
   <w:style w:type="paragraph" w:styleId="berschrift2">
     <w:name w:val="heading 2"/>
@@ -5214,7 +7677,6 @@
   <w:style w:type="character" w:default="1" w:styleId="Absatz-Standardschriftart">
     <w:name w:val="Default Paragraph Font"/>
     <w:uiPriority w:val="1"/>
-    <w:semiHidden/>
     <w:unhideWhenUsed/>
   </w:style>
   <w:style w:type="table" w:default="1" w:styleId="NormaleTabelle">
@@ -5305,6 +7767,138 @@
       <w:bCs/>
       <w:sz w:val="36"/>
       <w:szCs w:val="36"/>
+      <w:lang w:eastAsia="de-DE"/>
+    </w:rPr>
+  </w:style>
+  <w:style w:type="paragraph" w:styleId="StandardWeb">
+    <w:name w:val="Normal (Web)"/>
+    <w:basedOn w:val="Standard"/>
+    <w:uiPriority w:val="99"/>
+    <w:semiHidden/>
+    <w:unhideWhenUsed/>
+    <w:rsid w:val="00C538C5"/>
+    <w:pPr>
+      <w:spacing w:before="100" w:beforeAutospacing="1" w:after="100" w:afterAutospacing="1" w:line="240" w:lineRule="auto"/>
+    </w:pPr>
+    <w:rPr>
+      <w:rFonts w:ascii="Times New Roman" w:eastAsia="Times New Roman" w:hAnsi="Times New Roman" w:cs="Times New Roman"/>
+      <w:sz w:val="24"/>
+      <w:szCs w:val="24"/>
+      <w:lang w:eastAsia="de-DE"/>
+    </w:rPr>
+  </w:style>
+  <w:style w:type="paragraph" w:styleId="KeinLeerraum">
+    <w:name w:val="No Spacing"/>
+    <w:link w:val="KeinLeerraumZchn"/>
+    <w:uiPriority w:val="1"/>
+    <w:qFormat/>
+    <w:rsid w:val="00C90F93"/>
+    <w:pPr>
+      <w:spacing w:after="0" w:line="240" w:lineRule="auto"/>
+    </w:pPr>
+    <w:rPr>
+      <w:rFonts w:eastAsiaTheme="minorEastAsia"/>
+      <w:lang w:eastAsia="de-DE"/>
+    </w:rPr>
+  </w:style>
+  <w:style w:type="character" w:customStyle="1" w:styleId="KeinLeerraumZchn">
+    <w:name w:val="Kein Leerraum Zchn"/>
+    <w:basedOn w:val="Absatz-Standardschriftart"/>
+    <w:link w:val="KeinLeerraum"/>
+    <w:uiPriority w:val="1"/>
+    <w:rsid w:val="00C90F93"/>
+    <w:rPr>
+      <w:rFonts w:eastAsiaTheme="minorEastAsia"/>
+      <w:lang w:eastAsia="de-DE"/>
+    </w:rPr>
+  </w:style>
+  <w:style w:type="character" w:customStyle="1" w:styleId="berschrift1Zchn">
+    <w:name w:val="Überschrift 1 Zchn"/>
+    <w:basedOn w:val="Absatz-Standardschriftart"/>
+    <w:link w:val="berschrift1"/>
+    <w:uiPriority w:val="9"/>
+    <w:rsid w:val="00C90F93"/>
+    <w:rPr>
+      <w:sz w:val="52"/>
+      <w:szCs w:val="52"/>
+    </w:rPr>
+  </w:style>
+  <w:style w:type="paragraph" w:styleId="Inhaltsverzeichnisberschrift">
+    <w:name w:val="TOC Heading"/>
+    <w:basedOn w:val="berschrift1"/>
+    <w:next w:val="Standard"/>
+    <w:uiPriority w:val="39"/>
+    <w:unhideWhenUsed/>
+    <w:qFormat/>
+    <w:rsid w:val="00C90F93"/>
+    <w:pPr>
+      <w:keepNext/>
+      <w:keepLines/>
+      <w:spacing w:before="240" w:after="0"/>
+      <w:outlineLvl w:val="9"/>
+    </w:pPr>
+    <w:rPr>
+      <w:rFonts w:asciiTheme="majorHAnsi" w:eastAsiaTheme="majorEastAsia" w:hAnsiTheme="majorHAnsi" w:cstheme="majorBidi"/>
+      <w:color w:val="2F5496" w:themeColor="accent1" w:themeShade="BF"/>
+      <w:sz w:val="32"/>
+      <w:szCs w:val="32"/>
+      <w:lang w:eastAsia="de-DE"/>
+    </w:rPr>
+  </w:style>
+  <w:style w:type="paragraph" w:styleId="Verzeichnis1">
+    <w:name w:val="toc 1"/>
+    <w:basedOn w:val="Standard"/>
+    <w:next w:val="Standard"/>
+    <w:autoRedefine/>
+    <w:uiPriority w:val="39"/>
+    <w:unhideWhenUsed/>
+    <w:rsid w:val="00C90F93"/>
+    <w:pPr>
+      <w:spacing w:after="100"/>
+    </w:pPr>
+  </w:style>
+  <w:style w:type="character" w:styleId="Hyperlink">
+    <w:name w:val="Hyperlink"/>
+    <w:basedOn w:val="Absatz-Standardschriftart"/>
+    <w:uiPriority w:val="99"/>
+    <w:unhideWhenUsed/>
+    <w:rsid w:val="00C90F93"/>
+    <w:rPr>
+      <w:color w:val="0563C1" w:themeColor="hyperlink"/>
+      <w:u w:val="single"/>
+    </w:rPr>
+  </w:style>
+  <w:style w:type="paragraph" w:styleId="Titel">
+    <w:name w:val="Title"/>
+    <w:basedOn w:val="KeinLeerraum"/>
+    <w:next w:val="Standard"/>
+    <w:link w:val="TitelZchn"/>
+    <w:uiPriority w:val="10"/>
+    <w:qFormat/>
+    <w:rsid w:val="009B1A1F"/>
+    <w:pPr>
+      <w:pBdr>
+        <w:bottom w:val="single" w:sz="6" w:space="4" w:color="7F7F7F" w:themeColor="text1" w:themeTint="80"/>
+      </w:pBdr>
+    </w:pPr>
+    <w:rPr>
+      <w:rFonts w:asciiTheme="majorHAnsi" w:eastAsiaTheme="majorEastAsia" w:hAnsiTheme="majorHAnsi" w:cstheme="majorBidi"/>
+      <w:color w:val="595959" w:themeColor="text1" w:themeTint="A6"/>
+      <w:sz w:val="108"/>
+      <w:szCs w:val="108"/>
+    </w:rPr>
+  </w:style>
+  <w:style w:type="character" w:customStyle="1" w:styleId="TitelZchn">
+    <w:name w:val="Titel Zchn"/>
+    <w:basedOn w:val="Absatz-Standardschriftart"/>
+    <w:link w:val="Titel"/>
+    <w:uiPriority w:val="10"/>
+    <w:rsid w:val="009B1A1F"/>
+    <w:rPr>
+      <w:rFonts w:asciiTheme="majorHAnsi" w:eastAsiaTheme="majorEastAsia" w:hAnsiTheme="majorHAnsi" w:cstheme="majorBidi"/>
+      <w:color w:val="595959" w:themeColor="text1" w:themeTint="A6"/>
+      <w:sz w:val="108"/>
+      <w:szCs w:val="108"/>
       <w:lang w:eastAsia="de-DE"/>
     </w:rPr>
   </w:style>
@@ -5604,4 +8198,16 @@
     </a:ext>
   </a:extLst>
 </a:theme>
+</file>
+
+<file path=customXml/item1.xml><?xml version="1.0" encoding="utf-8"?>
+<b:Sources xmlns:b="http://schemas.openxmlformats.org/officeDocument/2006/bibliography" xmlns="http://schemas.openxmlformats.org/officeDocument/2006/bibliography" SelectedStyle="\APASixthEditionOfficeOnline.xsl" StyleName="APA" Version="6"/>
+</file>
+
+<file path=customXml/itemProps1.xml><?xml version="1.0" encoding="utf-8"?>
+<ds:datastoreItem xmlns:ds="http://schemas.openxmlformats.org/officeDocument/2006/customXml" ds:itemID="{83FD39EF-39F1-41D5-8BD7-17AE86697FB4}">
+  <ds:schemaRefs>
+    <ds:schemaRef ds:uri="http://schemas.openxmlformats.org/officeDocument/2006/bibliography"/>
+  </ds:schemaRefs>
+</ds:datastoreItem>
 </file>
</xml_diff>